<commit_message>
Uzupełniono wstęp - rozdział o strukturze select
</commit_message>
<xml_diff>
--- a/Cw3 projekt/PiWDP3 Podstawy obslugi - projekt.docx
+++ b/Cw3 projekt/PiWDP3 Podstawy obslugi - projekt.docx
@@ -524,7 +524,7 @@
                 <w:sz w:val="32"/>
                 <w:szCs w:val="32"/>
               </w:rPr>
-              <w:t>Podstawy obsługi środowiska, tworz</w:t>
+              <w:t>Podstawy obsługi środowiska</w:t>
             </w:r>
             <w:r>
               <w:rPr>
@@ -533,9 +533,8 @@
                 <w:sz w:val="32"/>
                 <w:szCs w:val="32"/>
               </w:rPr>
-              <w:t>enia i </w:t>
-            </w:r>
-            <w:proofErr w:type="spellStart"/>
+              <w:t xml:space="preserve"> </w:t>
+            </w:r>
             <w:r>
               <w:rPr>
                 <w:rFonts w:ascii="Arial" w:hAnsi="Arial" w:cs="Arial"/>
@@ -543,26 +542,8 @@
                 <w:sz w:val="32"/>
                 <w:szCs w:val="32"/>
               </w:rPr>
-              <w:t>debuggowania</w:t>
-            </w:r>
-            <w:proofErr w:type="spellEnd"/>
-            <w:r>
-              <w:rPr>
-                <w:rFonts w:ascii="Arial" w:hAnsi="Arial" w:cs="Arial"/>
-                <w:b/>
-                <w:sz w:val="32"/>
-                <w:szCs w:val="32"/>
-              </w:rPr>
-              <w:t xml:space="preserve"> programów i </w:t>
-            </w:r>
-            <w:r>
-              <w:rPr>
-                <w:rFonts w:ascii="Arial" w:hAnsi="Arial" w:cs="Arial"/>
-                <w:b/>
-                <w:sz w:val="32"/>
-                <w:szCs w:val="32"/>
-              </w:rPr>
-              <w:t>podprogramów</w:t>
+              <w:br/>
+              <w:t>– praca w projekcie</w:t>
             </w:r>
           </w:p>
         </w:tc>
@@ -816,7 +797,7 @@
               <w:fldChar w:fldCharType="begin"/>
             </w:r>
             <w:r>
-              <w:instrText xml:space="preserve"> REF _Ref427592890 \h </w:instrText>
+              <w:instrText xml:space="preserve"> REF _Ref427667032 \h </w:instrText>
             </w:r>
             <w:r>
               <w:fldChar w:fldCharType="separate"/>
@@ -825,14 +806,14 @@
               <w:rPr>
                 <w:b/>
               </w:rPr>
-              <w:t xml:space="preserve">Rozpoczynanie pracy i pomoc w środowisku </w:t>
+              <w:t xml:space="preserve">Struktura wyboru - </w:t>
             </w:r>
             <w:proofErr w:type="spellStart"/>
             <w:r>
               <w:rPr>
                 <w:b/>
               </w:rPr>
-              <w:t>LabVIEW</w:t>
+              <w:t>Case</w:t>
             </w:r>
             <w:proofErr w:type="spellEnd"/>
             <w:r>
@@ -854,7 +835,7 @@
               <w:fldChar w:fldCharType="begin"/>
             </w:r>
             <w:r>
-              <w:instrText xml:space="preserve"> PAGEREF _Ref427592890 \h </w:instrText>
+              <w:instrText xml:space="preserve"> PAGEREF _Ref427667032 \h </w:instrText>
             </w:r>
             <w:r>
               <w:fldChar w:fldCharType="separate"/>
@@ -899,24 +880,28 @@
               <w:fldChar w:fldCharType="begin"/>
             </w:r>
             <w:r>
+              <w:instrText xml:space="preserve"> REF _Ref427667047 \h </w:instrText>
+            </w:r>
+            <w:r>
+              <w:fldChar w:fldCharType="separate"/>
+            </w:r>
+            <w:r>
+              <w:rPr>
+                <w:b/>
+              </w:rPr>
+              <w:t>Praca w projekcie</w:t>
+            </w:r>
+            <w:r>
+              <w:fldChar w:fldCharType="end"/>
+            </w:r>
+            <w:r>
+              <w:fldChar w:fldCharType="begin"/>
+            </w:r>
+            <w:r>
               <w:instrText xml:space="preserve"> REF _Ref427592898 \h </w:instrText>
             </w:r>
             <w:r>
               <w:fldChar w:fldCharType="separate"/>
-            </w:r>
-            <w:proofErr w:type="spellStart"/>
-            <w:r>
-              <w:rPr>
-                <w:b/>
-              </w:rPr>
-              <w:t>Dataflow</w:t>
-            </w:r>
-            <w:proofErr w:type="spellEnd"/>
-            <w:r>
-              <w:rPr>
-                <w:b/>
-              </w:rPr>
-              <w:t xml:space="preserve"> - idea programowania graficznego</w:t>
             </w:r>
             <w:r>
               <w:fldChar w:fldCharType="end"/>
@@ -937,7 +922,7 @@
               <w:fldChar w:fldCharType="begin"/>
             </w:r>
             <w:r>
-              <w:instrText xml:space="preserve"> PAGEREF _Ref427592898 \h </w:instrText>
+              <w:instrText xml:space="preserve"> PAGEREF _Ref427667047 \h </w:instrText>
             </w:r>
             <w:r>
               <w:fldChar w:fldCharType="separate"/>
@@ -978,32 +963,6 @@
             <w:pPr>
               <w:spacing w:before="120" w:after="120"/>
             </w:pPr>
-            <w:r>
-              <w:fldChar w:fldCharType="begin"/>
-            </w:r>
-            <w:r>
-              <w:instrText xml:space="preserve"> REF _Ref427592902 \h </w:instrText>
-            </w:r>
-            <w:r>
-              <w:fldChar w:fldCharType="separate"/>
-            </w:r>
-            <w:r>
-              <w:rPr>
-                <w:b/>
-              </w:rPr>
-              <w:t xml:space="preserve">Tworzenie podprogramów – </w:t>
-            </w:r>
-            <w:proofErr w:type="spellStart"/>
-            <w:r>
-              <w:rPr>
-                <w:b/>
-              </w:rPr>
-              <w:t>SubVI</w:t>
-            </w:r>
-            <w:proofErr w:type="spellEnd"/>
-            <w:r>
-              <w:fldChar w:fldCharType="end"/>
-            </w:r>
           </w:p>
         </w:tc>
         <w:tc>
@@ -1067,24 +1026,6 @@
             <w:pPr>
               <w:spacing w:before="120" w:after="120"/>
             </w:pPr>
-            <w:r>
-              <w:fldChar w:fldCharType="begin"/>
-            </w:r>
-            <w:r>
-              <w:instrText xml:space="preserve"> REF _Ref427592910 \h </w:instrText>
-            </w:r>
-            <w:r>
-              <w:fldChar w:fldCharType="separate"/>
-            </w:r>
-            <w:r>
-              <w:rPr>
-                <w:b/>
-              </w:rPr>
-              <w:t>Dokumentacja kodu</w:t>
-            </w:r>
-            <w:r>
-              <w:fldChar w:fldCharType="end"/>
-            </w:r>
           </w:p>
         </w:tc>
         <w:tc>
@@ -1148,32 +1089,6 @@
             <w:pPr>
               <w:spacing w:before="120" w:after="120"/>
             </w:pPr>
-            <w:r>
-              <w:fldChar w:fldCharType="begin"/>
-            </w:r>
-            <w:r>
-              <w:instrText xml:space="preserve"> REF _Ref427592917 \h </w:instrText>
-            </w:r>
-            <w:r>
-              <w:fldChar w:fldCharType="separate"/>
-            </w:r>
-            <w:proofErr w:type="spellStart"/>
-            <w:r>
-              <w:rPr>
-                <w:b/>
-              </w:rPr>
-              <w:t>Debuggowanie</w:t>
-            </w:r>
-            <w:proofErr w:type="spellEnd"/>
-            <w:r>
-              <w:rPr>
-                <w:b/>
-              </w:rPr>
-              <w:t xml:space="preserve"> i wyszukiwanie błędów w programie</w:t>
-            </w:r>
-            <w:r>
-              <w:fldChar w:fldCharType="end"/>
-            </w:r>
           </w:p>
         </w:tc>
         <w:tc>
@@ -1602,7 +1517,6 @@
               <w:spacing w:before="120" w:after="120"/>
             </w:pPr>
             <w:r>
-              <w:lastRenderedPageBreak/>
               <w:t>5.</w:t>
             </w:r>
           </w:p>
@@ -1684,6 +1598,7 @@
               <w:spacing w:before="120" w:after="120"/>
             </w:pPr>
             <w:r>
+              <w:lastRenderedPageBreak/>
               <w:t>6</w:t>
             </w:r>
             <w:r>
@@ -1865,6 +1780,758 @@
             </w:pPr>
             <w:r>
               <w:t>1.</w:t>
+            </w:r>
+          </w:p>
+        </w:tc>
+        <w:tc>
+          <w:tcPr>
+            <w:tcW w:w="7560" w:type="dxa"/>
+            <w:shd w:val="clear" w:color="auto" w:fill="E6E6E6"/>
+          </w:tcPr>
+          <w:p>
+            <w:pPr>
+              <w:spacing w:before="120" w:after="120"/>
+              <w:rPr>
+                <w:sz w:val="22"/>
+                <w:szCs w:val="22"/>
+              </w:rPr>
+            </w:pPr>
+            <w:r>
+              <w:rPr>
+                <w:sz w:val="22"/>
+                <w:szCs w:val="22"/>
+              </w:rPr>
+              <w:fldChar w:fldCharType="begin"/>
+            </w:r>
+            <w:r>
+              <w:rPr>
+                <w:sz w:val="22"/>
+                <w:szCs w:val="22"/>
+              </w:rPr>
+              <w:instrText xml:space="preserve"> REF _Ref427661984 \h </w:instrText>
+            </w:r>
+            <w:r>
+              <w:rPr>
+                <w:sz w:val="22"/>
+                <w:szCs w:val="22"/>
+              </w:rPr>
+            </w:r>
+            <w:r>
+              <w:rPr>
+                <w:sz w:val="22"/>
+                <w:szCs w:val="22"/>
+              </w:rPr>
+              <w:fldChar w:fldCharType="separate"/>
+            </w:r>
+            <w:r>
+              <w:rPr>
+                <w:sz w:val="20"/>
+              </w:rPr>
+              <w:t xml:space="preserve">Podstawowa wersja struktury </w:t>
+            </w:r>
+            <w:proofErr w:type="spellStart"/>
+            <w:r>
+              <w:rPr>
+                <w:sz w:val="20"/>
+              </w:rPr>
+              <w:t>Case</w:t>
+            </w:r>
+            <w:proofErr w:type="spellEnd"/>
+            <w:r>
+              <w:rPr>
+                <w:sz w:val="20"/>
+              </w:rPr>
+              <w:t xml:space="preserve"> z selektorem typu </w:t>
+            </w:r>
+            <w:proofErr w:type="spellStart"/>
+            <w:r>
+              <w:rPr>
+                <w:sz w:val="20"/>
+              </w:rPr>
+              <w:t>boolean</w:t>
+            </w:r>
+            <w:proofErr w:type="spellEnd"/>
+            <w:r>
+              <w:rPr>
+                <w:sz w:val="20"/>
+              </w:rPr>
+              <w:t>.</w:t>
+            </w:r>
+            <w:r>
+              <w:rPr>
+                <w:sz w:val="22"/>
+                <w:szCs w:val="22"/>
+              </w:rPr>
+              <w:fldChar w:fldCharType="end"/>
+            </w:r>
+          </w:p>
+        </w:tc>
+        <w:tc>
+          <w:tcPr>
+            <w:tcW w:w="824" w:type="dxa"/>
+            <w:shd w:val="clear" w:color="auto" w:fill="E6E6E6"/>
+          </w:tcPr>
+          <w:p>
+            <w:pPr>
+              <w:spacing w:before="120" w:after="120"/>
+              <w:jc w:val="right"/>
+            </w:pPr>
+            <w:r>
+              <w:fldChar w:fldCharType="begin"/>
+            </w:r>
+            <w:r>
+              <w:instrText xml:space="preserve"> PAGEREF _Ref427661984 \h </w:instrText>
+            </w:r>
+            <w:r>
+              <w:fldChar w:fldCharType="separate"/>
+            </w:r>
+            <w:r>
+              <w:rPr>
+                <w:noProof/>
+              </w:rPr>
+              <w:t>3</w:t>
+            </w:r>
+            <w:r>
+              <w:fldChar w:fldCharType="end"/>
+            </w:r>
+          </w:p>
+        </w:tc>
+      </w:tr>
+      <w:tr>
+        <w:tc>
+          <w:tcPr>
+            <w:tcW w:w="720" w:type="dxa"/>
+            <w:shd w:val="clear" w:color="auto" w:fill="F3F3F3"/>
+          </w:tcPr>
+          <w:p>
+            <w:pPr>
+              <w:spacing w:before="120" w:after="120"/>
+            </w:pPr>
+            <w:r>
+              <w:t>2.</w:t>
+            </w:r>
+          </w:p>
+        </w:tc>
+        <w:tc>
+          <w:tcPr>
+            <w:tcW w:w="7560" w:type="dxa"/>
+            <w:shd w:val="clear" w:color="auto" w:fill="F3F3F3"/>
+          </w:tcPr>
+          <w:p>
+            <w:pPr>
+              <w:spacing w:before="120" w:after="120"/>
+              <w:rPr>
+                <w:sz w:val="22"/>
+                <w:szCs w:val="22"/>
+              </w:rPr>
+            </w:pPr>
+            <w:r>
+              <w:rPr>
+                <w:sz w:val="22"/>
+                <w:szCs w:val="22"/>
+              </w:rPr>
+              <w:fldChar w:fldCharType="begin"/>
+            </w:r>
+            <w:r>
+              <w:rPr>
+                <w:sz w:val="22"/>
+                <w:szCs w:val="22"/>
+              </w:rPr>
+              <w:instrText xml:space="preserve"> REF _Ref427662849 \h </w:instrText>
+            </w:r>
+            <w:r>
+              <w:rPr>
+                <w:sz w:val="22"/>
+                <w:szCs w:val="22"/>
+              </w:rPr>
+            </w:r>
+            <w:r>
+              <w:rPr>
+                <w:sz w:val="22"/>
+                <w:szCs w:val="22"/>
+              </w:rPr>
+              <w:fldChar w:fldCharType="separate"/>
+            </w:r>
+            <w:r>
+              <w:rPr>
+                <w:sz w:val="20"/>
+              </w:rPr>
+              <w:t xml:space="preserve">Struktura </w:t>
+            </w:r>
+            <w:proofErr w:type="spellStart"/>
+            <w:r>
+              <w:rPr>
+                <w:sz w:val="20"/>
+              </w:rPr>
+              <w:t>Case</w:t>
+            </w:r>
+            <w:proofErr w:type="spellEnd"/>
+            <w:r>
+              <w:rPr>
+                <w:sz w:val="20"/>
+              </w:rPr>
+              <w:t xml:space="preserve"> z selektorem typu </w:t>
+            </w:r>
+            <w:proofErr w:type="spellStart"/>
+            <w:r>
+              <w:rPr>
+                <w:sz w:val="20"/>
+              </w:rPr>
+              <w:t>integer</w:t>
+            </w:r>
+            <w:proofErr w:type="spellEnd"/>
+            <w:r>
+              <w:rPr>
+                <w:sz w:val="20"/>
+              </w:rPr>
+              <w:t>.</w:t>
+            </w:r>
+            <w:r>
+              <w:rPr>
+                <w:sz w:val="22"/>
+                <w:szCs w:val="22"/>
+              </w:rPr>
+              <w:fldChar w:fldCharType="end"/>
+            </w:r>
+          </w:p>
+        </w:tc>
+        <w:tc>
+          <w:tcPr>
+            <w:tcW w:w="824" w:type="dxa"/>
+            <w:shd w:val="clear" w:color="auto" w:fill="F3F3F3"/>
+          </w:tcPr>
+          <w:p>
+            <w:pPr>
+              <w:spacing w:before="120" w:after="120"/>
+              <w:jc w:val="right"/>
+            </w:pPr>
+            <w:r>
+              <w:fldChar w:fldCharType="begin"/>
+            </w:r>
+            <w:r>
+              <w:instrText xml:space="preserve"> PAGEREF _Ref427662849 \h </w:instrText>
+            </w:r>
+            <w:r>
+              <w:fldChar w:fldCharType="separate"/>
+            </w:r>
+            <w:r>
+              <w:rPr>
+                <w:noProof/>
+              </w:rPr>
+              <w:t>3</w:t>
+            </w:r>
+            <w:r>
+              <w:fldChar w:fldCharType="end"/>
+            </w:r>
+          </w:p>
+        </w:tc>
+      </w:tr>
+      <w:tr>
+        <w:tc>
+          <w:tcPr>
+            <w:tcW w:w="720" w:type="dxa"/>
+            <w:shd w:val="clear" w:color="auto" w:fill="E6E6E6"/>
+          </w:tcPr>
+          <w:p>
+            <w:pPr>
+              <w:spacing w:before="120" w:after="120"/>
+            </w:pPr>
+            <w:r>
+              <w:t>3.</w:t>
+            </w:r>
+          </w:p>
+        </w:tc>
+        <w:tc>
+          <w:tcPr>
+            <w:tcW w:w="7560" w:type="dxa"/>
+            <w:shd w:val="clear" w:color="auto" w:fill="E6E6E6"/>
+          </w:tcPr>
+          <w:p>
+            <w:pPr>
+              <w:spacing w:before="120" w:after="120"/>
+              <w:rPr>
+                <w:sz w:val="22"/>
+                <w:szCs w:val="22"/>
+              </w:rPr>
+            </w:pPr>
+            <w:r>
+              <w:rPr>
+                <w:sz w:val="22"/>
+                <w:szCs w:val="22"/>
+              </w:rPr>
+              <w:fldChar w:fldCharType="begin"/>
+            </w:r>
+            <w:r>
+              <w:rPr>
+                <w:sz w:val="22"/>
+                <w:szCs w:val="22"/>
+              </w:rPr>
+              <w:instrText xml:space="preserve"> REF _Ref427667098 \h </w:instrText>
+            </w:r>
+            <w:r>
+              <w:rPr>
+                <w:sz w:val="22"/>
+                <w:szCs w:val="22"/>
+              </w:rPr>
+            </w:r>
+            <w:r>
+              <w:rPr>
+                <w:sz w:val="22"/>
+                <w:szCs w:val="22"/>
+              </w:rPr>
+              <w:fldChar w:fldCharType="separate"/>
+            </w:r>
+            <w:r>
+              <w:rPr>
+                <w:sz w:val="20"/>
+              </w:rPr>
+              <w:t xml:space="preserve">Przedziały zakresów </w:t>
+            </w:r>
+            <w:r>
+              <w:rPr>
+                <w:sz w:val="20"/>
+              </w:rPr>
+              <w:t xml:space="preserve">liczbowych dla struktury </w:t>
+            </w:r>
+            <w:proofErr w:type="spellStart"/>
+            <w:r>
+              <w:rPr>
+                <w:sz w:val="20"/>
+              </w:rPr>
+              <w:t>Case</w:t>
+            </w:r>
+            <w:proofErr w:type="spellEnd"/>
+            <w:r>
+              <w:rPr>
+                <w:sz w:val="20"/>
+              </w:rPr>
+              <w:t xml:space="preserve"> z warunkami z Rys. 2.</w:t>
+            </w:r>
+            <w:r>
+              <w:rPr>
+                <w:sz w:val="22"/>
+                <w:szCs w:val="22"/>
+              </w:rPr>
+              <w:fldChar w:fldCharType="end"/>
+            </w:r>
+          </w:p>
+        </w:tc>
+        <w:tc>
+          <w:tcPr>
+            <w:tcW w:w="824" w:type="dxa"/>
+            <w:shd w:val="clear" w:color="auto" w:fill="E6E6E6"/>
+          </w:tcPr>
+          <w:p>
+            <w:pPr>
+              <w:spacing w:before="120" w:after="120"/>
+              <w:jc w:val="right"/>
+            </w:pPr>
+            <w:r>
+              <w:fldChar w:fldCharType="begin"/>
+            </w:r>
+            <w:r>
+              <w:instrText xml:space="preserve"> PAGEREF _Ref427667098 \h </w:instrText>
+            </w:r>
+            <w:r>
+              <w:fldChar w:fldCharType="separate"/>
+            </w:r>
+            <w:r>
+              <w:rPr>
+                <w:noProof/>
+              </w:rPr>
+              <w:t>4</w:t>
+            </w:r>
+            <w:r>
+              <w:fldChar w:fldCharType="end"/>
+            </w:r>
+          </w:p>
+        </w:tc>
+      </w:tr>
+      <w:tr>
+        <w:tc>
+          <w:tcPr>
+            <w:tcW w:w="720" w:type="dxa"/>
+            <w:shd w:val="clear" w:color="auto" w:fill="F3F3F3"/>
+          </w:tcPr>
+          <w:p>
+            <w:pPr>
+              <w:spacing w:before="120" w:after="120"/>
+            </w:pPr>
+            <w:r>
+              <w:t>4.</w:t>
+            </w:r>
+          </w:p>
+        </w:tc>
+        <w:tc>
+          <w:tcPr>
+            <w:tcW w:w="7560" w:type="dxa"/>
+            <w:shd w:val="clear" w:color="auto" w:fill="F3F3F3"/>
+          </w:tcPr>
+          <w:p>
+            <w:pPr>
+              <w:spacing w:before="120" w:after="120"/>
+              <w:rPr>
+                <w:sz w:val="22"/>
+                <w:szCs w:val="22"/>
+              </w:rPr>
+            </w:pPr>
+            <w:r>
+              <w:rPr>
+                <w:sz w:val="22"/>
+                <w:szCs w:val="22"/>
+              </w:rPr>
+              <w:fldChar w:fldCharType="begin"/>
+            </w:r>
+            <w:r>
+              <w:rPr>
+                <w:sz w:val="22"/>
+                <w:szCs w:val="22"/>
+              </w:rPr>
+              <w:instrText xml:space="preserve"> REF _Ref427664989 \h </w:instrText>
+            </w:r>
+            <w:r>
+              <w:rPr>
+                <w:sz w:val="22"/>
+                <w:szCs w:val="22"/>
+              </w:rPr>
+            </w:r>
+            <w:r>
+              <w:rPr>
+                <w:sz w:val="22"/>
+                <w:szCs w:val="22"/>
+              </w:rPr>
+              <w:fldChar w:fldCharType="separate"/>
+            </w:r>
+            <w:r>
+              <w:rPr>
+                <w:sz w:val="20"/>
+              </w:rPr>
+              <w:t xml:space="preserve">Struktura </w:t>
+            </w:r>
+            <w:proofErr w:type="spellStart"/>
+            <w:r>
+              <w:rPr>
+                <w:sz w:val="20"/>
+              </w:rPr>
+              <w:t>Case</w:t>
+            </w:r>
+            <w:proofErr w:type="spellEnd"/>
+            <w:r>
+              <w:rPr>
+                <w:sz w:val="20"/>
+              </w:rPr>
+              <w:t xml:space="preserve"> z selektorem </w:t>
+            </w:r>
+            <w:r>
+              <w:rPr>
+                <w:sz w:val="20"/>
+              </w:rPr>
+              <w:t xml:space="preserve">typu </w:t>
+            </w:r>
+            <w:proofErr w:type="spellStart"/>
+            <w:r>
+              <w:rPr>
+                <w:sz w:val="20"/>
+              </w:rPr>
+              <w:t>string</w:t>
+            </w:r>
+            <w:proofErr w:type="spellEnd"/>
+            <w:r>
+              <w:rPr>
+                <w:sz w:val="22"/>
+                <w:szCs w:val="22"/>
+              </w:rPr>
+              <w:fldChar w:fldCharType="end"/>
+            </w:r>
+          </w:p>
+        </w:tc>
+        <w:tc>
+          <w:tcPr>
+            <w:tcW w:w="824" w:type="dxa"/>
+            <w:shd w:val="clear" w:color="auto" w:fill="F3F3F3"/>
+          </w:tcPr>
+          <w:p>
+            <w:pPr>
+              <w:spacing w:before="120" w:after="120"/>
+              <w:jc w:val="right"/>
+            </w:pPr>
+            <w:r>
+              <w:fldChar w:fldCharType="begin"/>
+            </w:r>
+            <w:r>
+              <w:instrText xml:space="preserve"> PAGEREF _Ref427664989 \h </w:instrText>
+            </w:r>
+            <w:r>
+              <w:fldChar w:fldCharType="separate"/>
+            </w:r>
+            <w:r>
+              <w:rPr>
+                <w:noProof/>
+              </w:rPr>
+              <w:t>4</w:t>
+            </w:r>
+            <w:r>
+              <w:fldChar w:fldCharType="end"/>
+            </w:r>
+          </w:p>
+        </w:tc>
+      </w:tr>
+      <w:tr>
+        <w:tc>
+          <w:tcPr>
+            <w:tcW w:w="720" w:type="dxa"/>
+            <w:shd w:val="clear" w:color="auto" w:fill="E6E6E6"/>
+          </w:tcPr>
+          <w:p>
+            <w:pPr>
+              <w:spacing w:before="120" w:after="120"/>
+            </w:pPr>
+            <w:r>
+              <w:t>5.</w:t>
+            </w:r>
+          </w:p>
+        </w:tc>
+        <w:tc>
+          <w:tcPr>
+            <w:tcW w:w="7560" w:type="dxa"/>
+            <w:shd w:val="clear" w:color="auto" w:fill="E6E6E6"/>
+          </w:tcPr>
+          <w:p>
+            <w:pPr>
+              <w:spacing w:before="120" w:after="120"/>
+              <w:rPr>
+                <w:sz w:val="22"/>
+                <w:szCs w:val="22"/>
+              </w:rPr>
+            </w:pPr>
+            <w:r>
+              <w:rPr>
+                <w:sz w:val="22"/>
+                <w:szCs w:val="22"/>
+              </w:rPr>
+              <w:fldChar w:fldCharType="begin"/>
+            </w:r>
+            <w:r>
+              <w:rPr>
+                <w:sz w:val="22"/>
+                <w:szCs w:val="22"/>
+              </w:rPr>
+              <w:instrText xml:space="preserve"> REF _Ref427666182 \h </w:instrText>
+            </w:r>
+            <w:r>
+              <w:rPr>
+                <w:sz w:val="22"/>
+                <w:szCs w:val="22"/>
+              </w:rPr>
+            </w:r>
+            <w:r>
+              <w:rPr>
+                <w:sz w:val="22"/>
+                <w:szCs w:val="22"/>
+              </w:rPr>
+              <w:fldChar w:fldCharType="separate"/>
+            </w:r>
+            <w:r>
+              <w:rPr>
+                <w:sz w:val="20"/>
+              </w:rPr>
+              <w:t xml:space="preserve">Struktura </w:t>
+            </w:r>
+            <w:proofErr w:type="spellStart"/>
+            <w:r>
+              <w:rPr>
+                <w:sz w:val="20"/>
+              </w:rPr>
+              <w:t>Case</w:t>
+            </w:r>
+            <w:proofErr w:type="spellEnd"/>
+            <w:r>
+              <w:rPr>
+                <w:sz w:val="20"/>
+              </w:rPr>
+              <w:t xml:space="preserve"> z selektorem typu </w:t>
+            </w:r>
+            <w:proofErr w:type="spellStart"/>
+            <w:r>
+              <w:rPr>
+                <w:sz w:val="20"/>
+              </w:rPr>
+              <w:t>enum</w:t>
+            </w:r>
+            <w:proofErr w:type="spellEnd"/>
+            <w:r>
+              <w:rPr>
+                <w:sz w:val="20"/>
+              </w:rPr>
+              <w:t>.</w:t>
+            </w:r>
+            <w:r>
+              <w:rPr>
+                <w:sz w:val="22"/>
+                <w:szCs w:val="22"/>
+              </w:rPr>
+              <w:fldChar w:fldCharType="end"/>
+            </w:r>
+          </w:p>
+        </w:tc>
+        <w:tc>
+          <w:tcPr>
+            <w:tcW w:w="824" w:type="dxa"/>
+            <w:shd w:val="clear" w:color="auto" w:fill="E6E6E6"/>
+          </w:tcPr>
+          <w:p>
+            <w:pPr>
+              <w:spacing w:before="120" w:after="120"/>
+              <w:jc w:val="right"/>
+            </w:pPr>
+            <w:r>
+              <w:fldChar w:fldCharType="begin"/>
+            </w:r>
+            <w:r>
+              <w:instrText xml:space="preserve"> PAGEREF _Ref427666182 \h </w:instrText>
+            </w:r>
+            <w:r>
+              <w:fldChar w:fldCharType="separate"/>
+            </w:r>
+            <w:r>
+              <w:rPr>
+                <w:noProof/>
+              </w:rPr>
+              <w:t>4</w:t>
+            </w:r>
+            <w:r>
+              <w:fldChar w:fldCharType="end"/>
+            </w:r>
+          </w:p>
+        </w:tc>
+      </w:tr>
+      <w:tr>
+        <w:tc>
+          <w:tcPr>
+            <w:tcW w:w="720" w:type="dxa"/>
+            <w:shd w:val="clear" w:color="auto" w:fill="F3F3F3"/>
+          </w:tcPr>
+          <w:p>
+            <w:pPr>
+              <w:spacing w:before="120" w:after="120"/>
+            </w:pPr>
+            <w:r>
+              <w:t>6.</w:t>
+            </w:r>
+          </w:p>
+        </w:tc>
+        <w:tc>
+          <w:tcPr>
+            <w:tcW w:w="7560" w:type="dxa"/>
+            <w:shd w:val="clear" w:color="auto" w:fill="F3F3F3"/>
+          </w:tcPr>
+          <w:p>
+            <w:pPr>
+              <w:spacing w:before="120" w:after="120"/>
+              <w:rPr>
+                <w:sz w:val="22"/>
+                <w:szCs w:val="22"/>
+              </w:rPr>
+            </w:pPr>
+            <w:r>
+              <w:rPr>
+                <w:sz w:val="22"/>
+                <w:szCs w:val="22"/>
+              </w:rPr>
+              <w:fldChar w:fldCharType="begin"/>
+            </w:r>
+            <w:r>
+              <w:rPr>
+                <w:sz w:val="22"/>
+                <w:szCs w:val="22"/>
+              </w:rPr>
+              <w:instrText xml:space="preserve"> REF _Ref427666962 \h </w:instrText>
+            </w:r>
+            <w:r>
+              <w:rPr>
+                <w:sz w:val="22"/>
+                <w:szCs w:val="22"/>
+              </w:rPr>
+            </w:r>
+            <w:r>
+              <w:rPr>
+                <w:sz w:val="22"/>
+                <w:szCs w:val="22"/>
+              </w:rPr>
+              <w:fldChar w:fldCharType="separate"/>
+            </w:r>
+            <w:r>
+              <w:rPr>
+                <w:sz w:val="20"/>
+              </w:rPr>
+              <w:t xml:space="preserve">Węzeł </w:t>
+            </w:r>
+            <w:proofErr w:type="spellStart"/>
+            <w:r>
+              <w:rPr>
+                <w:sz w:val="20"/>
+              </w:rPr>
+              <w:t>Select</w:t>
+            </w:r>
+            <w:proofErr w:type="spellEnd"/>
+            <w:r>
+              <w:rPr>
+                <w:sz w:val="20"/>
+              </w:rPr>
+              <w:t xml:space="preserve"> – wygląd oraz opis w pomocy kontekstowej.</w:t>
+            </w:r>
+            <w:r>
+              <w:rPr>
+                <w:sz w:val="22"/>
+                <w:szCs w:val="22"/>
+              </w:rPr>
+              <w:fldChar w:fldCharType="end"/>
+            </w:r>
+          </w:p>
+        </w:tc>
+        <w:tc>
+          <w:tcPr>
+            <w:tcW w:w="824" w:type="dxa"/>
+            <w:shd w:val="clear" w:color="auto" w:fill="F3F3F3"/>
+          </w:tcPr>
+          <w:p>
+            <w:pPr>
+              <w:spacing w:before="120" w:after="120"/>
+              <w:jc w:val="right"/>
+            </w:pPr>
+            <w:r>
+              <w:fldChar w:fldCharType="begin"/>
+            </w:r>
+            <w:r>
+              <w:instrText xml:space="preserve"> PAGEREF _Ref427666962 \h </w:instrText>
+            </w:r>
+            <w:r>
+              <w:fldChar w:fldCharType="separate"/>
+            </w:r>
+            <w:r>
+              <w:rPr>
+                <w:noProof/>
+              </w:rPr>
+              <w:t>5</w:t>
+            </w:r>
+            <w:r>
+              <w:fldChar w:fldCharType="end"/>
+            </w:r>
+          </w:p>
+        </w:tc>
+      </w:tr>
+      <w:tr>
+        <w:tc>
+          <w:tcPr>
+            <w:tcW w:w="720" w:type="dxa"/>
+            <w:shd w:val="clear" w:color="auto" w:fill="E6E6E6"/>
+          </w:tcPr>
+          <w:p>
+            <w:pPr>
+              <w:spacing w:before="120" w:after="120"/>
+            </w:pPr>
+            <w:r>
+              <w:t>7.</w:t>
             </w:r>
           </w:p>
         </w:tc>
@@ -1907,7 +2574,7 @@
               <w:spacing w:before="120" w:after="120"/>
             </w:pPr>
             <w:r>
-              <w:t>2.</w:t>
+              <w:t>8.</w:t>
             </w:r>
           </w:p>
         </w:tc>
@@ -1918,6 +2585,10 @@
           </w:tcPr>
           <w:p>
             <w:pPr>
+              <w:tabs>
+                <w:tab w:val="center" w:pos="4536"/>
+                <w:tab w:val="left" w:pos="5235"/>
+              </w:tabs>
               <w:spacing w:before="120" w:after="120"/>
               <w:rPr>
                 <w:sz w:val="22"/>
@@ -1948,268 +2619,6 @@
           <w:p>
             <w:pPr>
               <w:spacing w:before="120" w:after="120"/>
-            </w:pPr>
-            <w:r>
-              <w:t>3.</w:t>
-            </w:r>
-          </w:p>
-        </w:tc>
-        <w:tc>
-          <w:tcPr>
-            <w:tcW w:w="7560" w:type="dxa"/>
-            <w:shd w:val="clear" w:color="auto" w:fill="E6E6E6"/>
-          </w:tcPr>
-          <w:p>
-            <w:pPr>
-              <w:spacing w:before="120" w:after="120"/>
-              <w:rPr>
-                <w:sz w:val="22"/>
-                <w:szCs w:val="22"/>
-              </w:rPr>
-            </w:pPr>
-          </w:p>
-        </w:tc>
-        <w:tc>
-          <w:tcPr>
-            <w:tcW w:w="824" w:type="dxa"/>
-            <w:shd w:val="clear" w:color="auto" w:fill="E6E6E6"/>
-          </w:tcPr>
-          <w:p>
-            <w:pPr>
-              <w:spacing w:before="120" w:after="120"/>
-              <w:jc w:val="right"/>
-            </w:pPr>
-          </w:p>
-        </w:tc>
-      </w:tr>
-      <w:tr>
-        <w:tc>
-          <w:tcPr>
-            <w:tcW w:w="720" w:type="dxa"/>
-            <w:shd w:val="clear" w:color="auto" w:fill="F3F3F3"/>
-          </w:tcPr>
-          <w:p>
-            <w:pPr>
-              <w:spacing w:before="120" w:after="120"/>
-            </w:pPr>
-            <w:r>
-              <w:t>4.</w:t>
-            </w:r>
-          </w:p>
-        </w:tc>
-        <w:tc>
-          <w:tcPr>
-            <w:tcW w:w="7560" w:type="dxa"/>
-            <w:shd w:val="clear" w:color="auto" w:fill="F3F3F3"/>
-          </w:tcPr>
-          <w:p>
-            <w:pPr>
-              <w:spacing w:before="120" w:after="120"/>
-              <w:rPr>
-                <w:sz w:val="22"/>
-                <w:szCs w:val="22"/>
-              </w:rPr>
-            </w:pPr>
-          </w:p>
-        </w:tc>
-        <w:tc>
-          <w:tcPr>
-            <w:tcW w:w="824" w:type="dxa"/>
-            <w:shd w:val="clear" w:color="auto" w:fill="F3F3F3"/>
-          </w:tcPr>
-          <w:p>
-            <w:pPr>
-              <w:spacing w:before="120" w:after="120"/>
-              <w:jc w:val="right"/>
-            </w:pPr>
-          </w:p>
-        </w:tc>
-      </w:tr>
-      <w:tr>
-        <w:tc>
-          <w:tcPr>
-            <w:tcW w:w="720" w:type="dxa"/>
-            <w:shd w:val="clear" w:color="auto" w:fill="E6E6E6"/>
-          </w:tcPr>
-          <w:p>
-            <w:pPr>
-              <w:spacing w:before="120" w:after="120"/>
-            </w:pPr>
-            <w:r>
-              <w:t>5.</w:t>
-            </w:r>
-          </w:p>
-        </w:tc>
-        <w:tc>
-          <w:tcPr>
-            <w:tcW w:w="7560" w:type="dxa"/>
-            <w:shd w:val="clear" w:color="auto" w:fill="E6E6E6"/>
-          </w:tcPr>
-          <w:p>
-            <w:pPr>
-              <w:spacing w:before="120" w:after="120"/>
-              <w:rPr>
-                <w:sz w:val="22"/>
-                <w:szCs w:val="22"/>
-              </w:rPr>
-            </w:pPr>
-          </w:p>
-        </w:tc>
-        <w:tc>
-          <w:tcPr>
-            <w:tcW w:w="824" w:type="dxa"/>
-            <w:shd w:val="clear" w:color="auto" w:fill="E6E6E6"/>
-          </w:tcPr>
-          <w:p>
-            <w:pPr>
-              <w:spacing w:before="120" w:after="120"/>
-              <w:jc w:val="right"/>
-            </w:pPr>
-          </w:p>
-        </w:tc>
-      </w:tr>
-      <w:tr>
-        <w:tc>
-          <w:tcPr>
-            <w:tcW w:w="720" w:type="dxa"/>
-            <w:shd w:val="clear" w:color="auto" w:fill="F3F3F3"/>
-          </w:tcPr>
-          <w:p>
-            <w:pPr>
-              <w:spacing w:before="120" w:after="120"/>
-            </w:pPr>
-            <w:r>
-              <w:t>6.</w:t>
-            </w:r>
-          </w:p>
-        </w:tc>
-        <w:tc>
-          <w:tcPr>
-            <w:tcW w:w="7560" w:type="dxa"/>
-            <w:shd w:val="clear" w:color="auto" w:fill="F3F3F3"/>
-          </w:tcPr>
-          <w:p>
-            <w:pPr>
-              <w:spacing w:before="120" w:after="120"/>
-              <w:rPr>
-                <w:sz w:val="22"/>
-                <w:szCs w:val="22"/>
-              </w:rPr>
-            </w:pPr>
-          </w:p>
-        </w:tc>
-        <w:tc>
-          <w:tcPr>
-            <w:tcW w:w="824" w:type="dxa"/>
-            <w:shd w:val="clear" w:color="auto" w:fill="F3F3F3"/>
-          </w:tcPr>
-          <w:p>
-            <w:pPr>
-              <w:spacing w:before="120" w:after="120"/>
-              <w:jc w:val="right"/>
-            </w:pPr>
-          </w:p>
-        </w:tc>
-      </w:tr>
-      <w:tr>
-        <w:tc>
-          <w:tcPr>
-            <w:tcW w:w="720" w:type="dxa"/>
-            <w:shd w:val="clear" w:color="auto" w:fill="E6E6E6"/>
-          </w:tcPr>
-          <w:p>
-            <w:pPr>
-              <w:spacing w:before="120" w:after="120"/>
-            </w:pPr>
-            <w:r>
-              <w:t>7.</w:t>
-            </w:r>
-          </w:p>
-        </w:tc>
-        <w:tc>
-          <w:tcPr>
-            <w:tcW w:w="7560" w:type="dxa"/>
-            <w:shd w:val="clear" w:color="auto" w:fill="E6E6E6"/>
-          </w:tcPr>
-          <w:p>
-            <w:pPr>
-              <w:spacing w:before="120" w:after="120"/>
-              <w:rPr>
-                <w:sz w:val="22"/>
-                <w:szCs w:val="22"/>
-              </w:rPr>
-            </w:pPr>
-          </w:p>
-        </w:tc>
-        <w:tc>
-          <w:tcPr>
-            <w:tcW w:w="824" w:type="dxa"/>
-            <w:shd w:val="clear" w:color="auto" w:fill="E6E6E6"/>
-          </w:tcPr>
-          <w:p>
-            <w:pPr>
-              <w:spacing w:before="120" w:after="120"/>
-              <w:jc w:val="right"/>
-            </w:pPr>
-          </w:p>
-        </w:tc>
-      </w:tr>
-      <w:tr>
-        <w:tc>
-          <w:tcPr>
-            <w:tcW w:w="720" w:type="dxa"/>
-            <w:shd w:val="clear" w:color="auto" w:fill="F3F3F3"/>
-          </w:tcPr>
-          <w:p>
-            <w:pPr>
-              <w:spacing w:before="120" w:after="120"/>
-            </w:pPr>
-            <w:r>
-              <w:t>8.</w:t>
-            </w:r>
-          </w:p>
-        </w:tc>
-        <w:tc>
-          <w:tcPr>
-            <w:tcW w:w="7560" w:type="dxa"/>
-            <w:shd w:val="clear" w:color="auto" w:fill="F3F3F3"/>
-          </w:tcPr>
-          <w:p>
-            <w:pPr>
-              <w:tabs>
-                <w:tab w:val="center" w:pos="4536"/>
-                <w:tab w:val="left" w:pos="5235"/>
-              </w:tabs>
-              <w:spacing w:before="120" w:after="120"/>
-              <w:rPr>
-                <w:sz w:val="22"/>
-                <w:szCs w:val="22"/>
-              </w:rPr>
-            </w:pPr>
-          </w:p>
-        </w:tc>
-        <w:tc>
-          <w:tcPr>
-            <w:tcW w:w="824" w:type="dxa"/>
-            <w:shd w:val="clear" w:color="auto" w:fill="F3F3F3"/>
-          </w:tcPr>
-          <w:p>
-            <w:pPr>
-              <w:spacing w:before="120" w:after="120"/>
-              <w:jc w:val="right"/>
-            </w:pPr>
-          </w:p>
-        </w:tc>
-      </w:tr>
-      <w:tr>
-        <w:tc>
-          <w:tcPr>
-            <w:tcW w:w="720" w:type="dxa"/>
-            <w:shd w:val="clear" w:color="auto" w:fill="E6E6E6"/>
-          </w:tcPr>
-          <w:p>
-            <w:pPr>
-              <w:spacing w:before="120" w:after="120"/>
               <w:rPr>
                 <w:lang w:val="en-US"/>
               </w:rPr>
@@ -2367,11 +2776,13 @@
         <w:jc w:val="both"/>
       </w:pPr>
       <w:r>
-        <w:t>Zapoznanie</w:t>
-      </w:r>
-      <w:r>
-        <w:t xml:space="preserve"> się z metodami wyszukiwania węzłów diagramu oraz komponentów panelu,</w:t>
-      </w:r>
+        <w:t xml:space="preserve">Poznanie właściwości i zastosowania struktury wyboru </w:t>
+      </w:r>
+      <w:proofErr w:type="spellStart"/>
+      <w:r>
+        <w:t>Case</w:t>
+      </w:r>
+      <w:proofErr w:type="spellEnd"/>
     </w:p>
     <w:p>
       <w:pPr>
@@ -2388,106 +2799,7 @@
         <w:jc w:val="both"/>
       </w:pPr>
       <w:r>
-        <w:t>Zapoznanie się z funkcjami Panelu Czołowego oraz Diagramu kodu,</w:t>
-      </w:r>
-    </w:p>
-    <w:p>
-      <w:pPr>
-        <w:numPr>
-          <w:ilvl w:val="0"/>
-          <w:numId w:val="5"/>
-        </w:numPr>
-        <w:tabs>
-          <w:tab w:val="clear" w:pos="1068"/>
-          <w:tab w:val="num" w:pos="360"/>
-        </w:tabs>
-        <w:spacing w:line="360" w:lineRule="auto"/>
-        <w:ind w:left="360"/>
-        <w:jc w:val="both"/>
-      </w:pPr>
-      <w:r>
-        <w:t>Zapoznanie się z mechanizmami wspierającymi pracę programisty,</w:t>
-      </w:r>
-    </w:p>
-    <w:p>
-      <w:pPr>
-        <w:numPr>
-          <w:ilvl w:val="0"/>
-          <w:numId w:val="5"/>
-        </w:numPr>
-        <w:tabs>
-          <w:tab w:val="clear" w:pos="1068"/>
-          <w:tab w:val="num" w:pos="360"/>
-        </w:tabs>
-        <w:spacing w:line="360" w:lineRule="auto"/>
-        <w:ind w:left="360"/>
-        <w:jc w:val="both"/>
-      </w:pPr>
-      <w:r>
-        <w:t>Zapoznanie się z ideą wykonywania kodu graficznego – „</w:t>
-      </w:r>
-      <w:proofErr w:type="spellStart"/>
-      <w:r>
-        <w:t>dataflow</w:t>
-      </w:r>
-      <w:proofErr w:type="spellEnd"/>
-      <w:r>
-        <w:t>”,</w:t>
-      </w:r>
-    </w:p>
-    <w:p>
-      <w:pPr>
-        <w:numPr>
-          <w:ilvl w:val="0"/>
-          <w:numId w:val="5"/>
-        </w:numPr>
-        <w:tabs>
-          <w:tab w:val="clear" w:pos="1068"/>
-          <w:tab w:val="num" w:pos="360"/>
-        </w:tabs>
-        <w:spacing w:line="360" w:lineRule="auto"/>
-        <w:ind w:left="360"/>
-        <w:jc w:val="both"/>
-      </w:pPr>
-      <w:r>
-        <w:t xml:space="preserve">Zapoznanie się z metodami </w:t>
-      </w:r>
-      <w:proofErr w:type="spellStart"/>
-      <w:r>
-        <w:t>debuggowania</w:t>
-      </w:r>
-      <w:proofErr w:type="spellEnd"/>
-      <w:r>
-        <w:t xml:space="preserve"> aplikacji i </w:t>
-      </w:r>
-      <w:proofErr w:type="spellStart"/>
-      <w:r>
-        <w:t>subVI</w:t>
-      </w:r>
-      <w:proofErr w:type="spellEnd"/>
-      <w:r>
-        <w:t>,</w:t>
-      </w:r>
-    </w:p>
-    <w:p>
-      <w:pPr>
-        <w:numPr>
-          <w:ilvl w:val="0"/>
-          <w:numId w:val="5"/>
-        </w:numPr>
-        <w:tabs>
-          <w:tab w:val="clear" w:pos="1068"/>
-          <w:tab w:val="num" w:pos="360"/>
-        </w:tabs>
-        <w:spacing w:line="360" w:lineRule="auto"/>
-        <w:ind w:left="360"/>
-        <w:jc w:val="both"/>
-      </w:pPr>
-      <w:r>
-        <w:t>Zapoznanie się z podstawowymi technikami tworzenia i opisywania kodu</w:t>
-      </w:r>
-      <w:r>
-        <w:t>.</w:t>
+        <w:t>Praca w projekcie</w:t>
       </w:r>
     </w:p>
     <w:p>
@@ -2535,106 +2847,187 @@
           <w:b/>
         </w:rPr>
       </w:pPr>
-      <w:bookmarkStart w:id="2" w:name="_Ref427592890"/>
+      <w:bookmarkStart w:id="2" w:name="_Ref427667032"/>
       <w:r>
         <w:rPr>
           <w:b/>
         </w:rPr>
-        <w:t xml:space="preserve">Rozpoczynanie pracy </w:t>
-      </w:r>
+        <w:t xml:space="preserve">Struktura wyboru - </w:t>
+      </w:r>
+      <w:proofErr w:type="spellStart"/>
       <w:r>
         <w:rPr>
           <w:b/>
         </w:rPr>
-        <w:t xml:space="preserve">i pomoc </w:t>
-      </w:r>
+        <w:t>Case</w:t>
+      </w:r>
+      <w:bookmarkEnd w:id="2"/>
+      <w:proofErr w:type="spellEnd"/>
+    </w:p>
+    <w:p>
+      <w:pPr>
+        <w:spacing w:line="360" w:lineRule="auto"/>
+        <w:ind w:firstLine="708"/>
+        <w:jc w:val="both"/>
+      </w:pPr>
+      <w:r>
+        <w:t xml:space="preserve">Struktura wyboru </w:t>
+      </w:r>
+      <w:proofErr w:type="spellStart"/>
       <w:r>
         <w:rPr>
           <w:b/>
         </w:rPr>
-        <w:t xml:space="preserve">w środowisku </w:t>
+        <w:t>Case</w:t>
+      </w:r>
+      <w:proofErr w:type="spellEnd"/>
+      <w:r>
+        <w:t xml:space="preserve"> służy do rozgałęzienia lub zróżnicowania wykonywanego kodu. Decyzja, który przypadek struktury ma zostać wykonany jest podejmowana na podstawie informacji wpływającej do selektora wyboru (</w:t>
       </w:r>
       <w:proofErr w:type="spellStart"/>
       <w:r>
         <w:rPr>
           <w:b/>
         </w:rPr>
-        <w:t>LabVIEW</w:t>
-      </w:r>
-      <w:bookmarkEnd w:id="2"/>
-      <w:proofErr w:type="spellEnd"/>
-    </w:p>
-    <w:p>
-      <w:pPr>
-        <w:spacing w:line="360" w:lineRule="auto"/>
-        <w:ind w:firstLine="708"/>
-        <w:jc w:val="both"/>
-      </w:pPr>
-      <w:r>
-        <w:t xml:space="preserve">Pracę w środowisku </w:t>
-      </w:r>
-      <w:proofErr w:type="spellStart"/>
-      <w:r>
-        <w:t>LabVIEW</w:t>
-      </w:r>
-      <w:proofErr w:type="spellEnd"/>
-      <w:r>
-        <w:t xml:space="preserve"> można zacząć na kilka sposobów. Można utworzyć nowy pusty plik (File </w:t>
-      </w:r>
-      <w:r>
-        <w:sym w:font="Wingdings" w:char="F0E0"/>
-      </w:r>
-      <w:r>
-        <w:t xml:space="preserve"> New VI), jednak można w znaczy sposób przyspieszyć pracę korzystając z szablonów (File </w:t>
-      </w:r>
-      <w:r>
-        <w:sym w:font="Wingdings" w:char="F0E0"/>
-      </w:r>
-      <w:r>
-        <w:t xml:space="preserve"> New…). Szablony startowe </w:t>
-      </w:r>
-      <w:r>
-        <w:t xml:space="preserve">w </w:t>
-      </w:r>
-      <w:proofErr w:type="spellStart"/>
-      <w:r>
-        <w:t>LabVIEW</w:t>
-      </w:r>
-      <w:proofErr w:type="spellEnd"/>
-      <w:r>
-        <w:t xml:space="preserve"> zawierają gotowe, najczęściej używane struktury programistyczne. Do najważniejszych z nich można zaliczyć: szablon projektu, strukturę podprogramu z funkcją obsługi błędów (</w:t>
-      </w:r>
-      <w:proofErr w:type="spellStart"/>
-      <w:r>
-        <w:t>SubVI</w:t>
-      </w:r>
-      <w:proofErr w:type="spellEnd"/>
-      <w:r>
+        <w:t>Case</w:t>
+      </w:r>
+      <w:proofErr w:type="spellEnd"/>
+      <w:r>
+        <w:rPr>
+          <w:b/>
+        </w:rPr>
         <w:t xml:space="preserve"> </w:t>
       </w:r>
       <w:proofErr w:type="spellStart"/>
       <w:r>
-        <w:t>with</w:t>
-      </w:r>
-      <w:proofErr w:type="spellEnd"/>
-      <w:r>
-        <w:t xml:space="preserve"> terror </w:t>
-      </w:r>
-      <w:proofErr w:type="spellStart"/>
-      <w:r>
-        <w:t>handling</w:t>
-      </w:r>
-      <w:proofErr w:type="spellEnd"/>
-      <w:r>
-        <w:t xml:space="preserve">), struktury </w:t>
-      </w:r>
-      <w:proofErr w:type="spellStart"/>
-      <w:r>
-        <w:t>wielopętlowe</w:t>
-      </w:r>
-      <w:proofErr w:type="spellEnd"/>
-      <w:r>
-        <w:t xml:space="preserve"> oraz strukturę maszyny stanów. </w:t>
+        <w:rPr>
+          <w:b/>
+        </w:rPr>
+        <w:t>Selector</w:t>
+      </w:r>
+      <w:proofErr w:type="spellEnd"/>
+      <w:r>
+        <w:t xml:space="preserve">). Domyślnym typem danych dla selektora jest typ </w:t>
+      </w:r>
+      <w:proofErr w:type="spellStart"/>
+      <w:r>
+        <w:rPr>
+          <w:b/>
+        </w:rPr>
+        <w:t>boolean</w:t>
+      </w:r>
+      <w:proofErr w:type="spellEnd"/>
+      <w:r>
+        <w:t xml:space="preserve">, jednak może przyjmować także inne typy danych jak: </w:t>
+      </w:r>
+      <w:proofErr w:type="spellStart"/>
+      <w:r>
+        <w:rPr>
+          <w:b/>
+        </w:rPr>
+        <w:t>intege</w:t>
+      </w:r>
+      <w:r>
+        <w:rPr>
+          <w:b/>
+        </w:rPr>
+        <w:t>r</w:t>
+      </w:r>
+      <w:proofErr w:type="spellEnd"/>
+      <w:r>
+        <w:rPr>
+          <w:b/>
+        </w:rPr>
+        <w:t xml:space="preserve"> </w:t>
+      </w:r>
+      <w:r>
+        <w:t xml:space="preserve">(typ całkowity), </w:t>
+      </w:r>
+      <w:proofErr w:type="spellStart"/>
+      <w:r>
+        <w:rPr>
+          <w:b/>
+        </w:rPr>
+        <w:t>string</w:t>
+      </w:r>
+      <w:proofErr w:type="spellEnd"/>
+      <w:r>
+        <w:t xml:space="preserve">, </w:t>
+      </w:r>
+      <w:proofErr w:type="spellStart"/>
+      <w:r>
+        <w:rPr>
+          <w:b/>
+        </w:rPr>
+        <w:t>enum</w:t>
+      </w:r>
+      <w:proofErr w:type="spellEnd"/>
+      <w:r>
+        <w:t xml:space="preserve"> tych typów umożliwia rozgałęzienie programu na więcej niż dwa sposoby. Na </w:t>
+      </w:r>
+      <w:r>
+        <w:fldChar w:fldCharType="begin"/>
+      </w:r>
+      <w:r>
+        <w:instrText xml:space="preserve"> REF _Ref427661984 \r \h </w:instrText>
+      </w:r>
+      <w:r>
+        <w:fldChar w:fldCharType="separate"/>
+      </w:r>
+      <w:r>
+        <w:t>Rys. 1</w:t>
+      </w:r>
+      <w:r>
+        <w:fldChar w:fldCharType="end"/>
+      </w:r>
+      <w:r>
+        <w:t xml:space="preserve"> przedstawiono strukturę </w:t>
+      </w:r>
+      <w:proofErr w:type="spellStart"/>
+      <w:r>
+        <w:rPr>
+          <w:b/>
+        </w:rPr>
+        <w:t>Case</w:t>
+      </w:r>
+      <w:proofErr w:type="spellEnd"/>
+      <w:r>
+        <w:t xml:space="preserve"> z selektorem typu </w:t>
+      </w:r>
+      <w:proofErr w:type="spellStart"/>
+      <w:r>
+        <w:t>boolean</w:t>
+      </w:r>
+      <w:proofErr w:type="spellEnd"/>
+      <w:r>
+        <w:t xml:space="preserve"> oraz </w:t>
+      </w:r>
+      <w:r>
+        <w:t xml:space="preserve">z tunelami wejściowymi i wyjściowymi. W przypadku tuneli wyjściowych WSZYSTKIE warunki muszą wpisywać dane. Na </w:t>
+      </w:r>
+      <w:r>
+        <w:fldChar w:fldCharType="begin"/>
+      </w:r>
+      <w:r>
+        <w:instrText xml:space="preserve"> REF _Ref427661984 \r \h </w:instrText>
+      </w:r>
+      <w:r>
+        <w:fldChar w:fldCharType="separate"/>
+      </w:r>
+      <w:r>
+        <w:t>Rys. 1</w:t>
+      </w:r>
+      <w:r>
+        <w:fldChar w:fldCharType="end"/>
+      </w:r>
+      <w:r>
+        <w:t xml:space="preserve"> przedstawiono przykład tunelu wyjściowego z wypełnionymi (pomarańczowy</w:t>
+      </w:r>
+      <w:r>
+        <w:t>) oraz niewypełnionymi (biały z </w:t>
+      </w:r>
+      <w:r>
+        <w:t>pomarańczową obwódką) warunkami.</w:t>
       </w:r>
     </w:p>
     <w:p>
@@ -2648,9 +3041,9 @@
         </w:rPr>
         <w:drawing>
           <wp:inline distT="0" distB="0" distL="0" distR="0">
-            <wp:extent cx="4245227" cy="3569817"/>
-            <wp:effectExtent l="19050" t="0" r="2923" b="0"/>
-            <wp:docPr id="11" name="Obraz 11"/>
+            <wp:extent cx="4165244" cy="1198531"/>
+            <wp:effectExtent l="19050" t="0" r="6706" b="0"/>
+            <wp:docPr id="9" name="Obraz 6"/>
             <wp:cNvGraphicFramePr>
               <a:graphicFrameLocks xmlns:a="http://schemas.openxmlformats.org/drawingml/2006/main" noChangeAspect="1"/>
             </wp:cNvGraphicFramePr>
@@ -2658,7 +3051,7 @@
               <a:graphicData uri="http://schemas.openxmlformats.org/drawingml/2006/picture">
                 <pic:pic xmlns:pic="http://schemas.openxmlformats.org/drawingml/2006/picture">
                   <pic:nvPicPr>
-                    <pic:cNvPr id="0" name="Picture 11"/>
+                    <pic:cNvPr id="0" name="Picture 6"/>
                     <pic:cNvPicPr>
                       <a:picLocks noChangeAspect="1" noChangeArrowheads="1"/>
                     </pic:cNvPicPr>
@@ -2673,7 +3066,7 @@
                   <pic:spPr bwMode="auto">
                     <a:xfrm>
                       <a:off x="0" y="0"/>
-                      <a:ext cx="4245565" cy="3570101"/>
+                      <a:ext cx="4165174" cy="1198511"/>
                     </a:xfrm>
                     <a:prstGeom prst="rect">
                       <a:avLst/>
@@ -2706,29 +3099,42 @@
           <w:sz w:val="20"/>
         </w:rPr>
       </w:pPr>
-      <w:bookmarkStart w:id="3" w:name="_Ref427426180"/>
-      <w:bookmarkStart w:id="4" w:name="_Ref427496435"/>
+      <w:bookmarkStart w:id="3" w:name="_Ref427661984"/>
       <w:r>
         <w:rPr>
           <w:sz w:val="20"/>
         </w:rPr>
-        <w:t>Widok okna wyboru szablonu z zaznaczonymi najważniejszymi strukturami</w:t>
+        <w:t xml:space="preserve">Podstawowa wersja struktury </w:t>
+      </w:r>
+      <w:proofErr w:type="spellStart"/>
+      <w:r>
+        <w:rPr>
+          <w:sz w:val="20"/>
+        </w:rPr>
+        <w:t>Case</w:t>
+      </w:r>
+      <w:proofErr w:type="spellEnd"/>
+      <w:r>
+        <w:rPr>
+          <w:sz w:val="20"/>
+        </w:rPr>
+        <w:t xml:space="preserve"> z selektorem typu </w:t>
+      </w:r>
+      <w:proofErr w:type="spellStart"/>
+      <w:r>
+        <w:rPr>
+          <w:sz w:val="20"/>
+        </w:rPr>
+        <w:t>boolean</w:t>
+      </w:r>
+      <w:proofErr w:type="spellEnd"/>
+      <w:r>
+        <w:rPr>
+          <w:sz w:val="20"/>
+        </w:rPr>
+        <w:t>.</w:t>
       </w:r>
       <w:bookmarkEnd w:id="3"/>
-      <w:r>
-        <w:rPr>
-          <w:sz w:val="20"/>
-        </w:rPr>
-        <w:t>.</w:t>
-      </w:r>
-      <w:bookmarkEnd w:id="4"/>
-    </w:p>
-    <w:p>
-      <w:pPr>
-        <w:spacing w:line="360" w:lineRule="auto"/>
-        <w:ind w:left="360"/>
-        <w:jc w:val="both"/>
-      </w:pPr>
     </w:p>
     <w:p>
       <w:pPr>
@@ -2736,94 +3142,49 @@
         <w:ind w:firstLine="708"/>
         <w:jc w:val="both"/>
       </w:pPr>
-      <w:r>
-        <w:lastRenderedPageBreak/>
-        <w:t xml:space="preserve">Zaznaczone na </w:t>
+    </w:p>
+    <w:p>
+      <w:pPr>
+        <w:spacing w:line="360" w:lineRule="auto"/>
+        <w:ind w:firstLine="708"/>
+        <w:jc w:val="both"/>
+      </w:pPr>
+      <w:r>
+        <w:t xml:space="preserve">Przypadek użycia struktury </w:t>
+      </w:r>
+      <w:proofErr w:type="spellStart"/>
+      <w:r>
+        <w:t>Case</w:t>
+      </w:r>
+      <w:proofErr w:type="spellEnd"/>
+      <w:r>
+        <w:t xml:space="preserve"> z selektorem typu </w:t>
+      </w:r>
+      <w:proofErr w:type="spellStart"/>
+      <w:r>
+        <w:t>integer</w:t>
+      </w:r>
+      <w:proofErr w:type="spellEnd"/>
+      <w:r>
+        <w:t xml:space="preserve"> został przedstawiony na </w:t>
       </w:r>
       <w:r>
         <w:fldChar w:fldCharType="begin"/>
       </w:r>
       <w:r>
-        <w:instrText xml:space="preserve"> REF _Ref427426180 \r \h </w:instrText>
+        <w:instrText xml:space="preserve"> REF _Ref427662849 \r \h </w:instrText>
       </w:r>
       <w:r>
         <w:fldChar w:fldCharType="separate"/>
       </w:r>
       <w:r>
-        <w:t>Rys. 1</w:t>
+        <w:t>Rys. 2</w:t>
       </w:r>
       <w:r>
         <w:fldChar w:fldCharType="end"/>
       </w:r>
       <w:r>
-        <w:t xml:space="preserve"> szablony będą omawiane w trakcie </w:t>
-      </w:r>
-      <w:r>
-        <w:t>zajęć.</w:t>
-      </w:r>
-      <w:r>
-        <w:t xml:space="preserve"> Szablony są to gotowe fragmenty plików zawierające </w:t>
-      </w:r>
-      <w:r>
-        <w:t>określoną strukturę programistyczną oraz najważniejszą funkcjonalność.</w:t>
-      </w:r>
-      <w:r>
-        <w:t xml:space="preserve"> </w:t>
-      </w:r>
-      <w:r>
-        <w:t>N</w:t>
-      </w:r>
-      <w:r>
-        <w:t>iektóre szablony mogą zostać uruchomione bez żadnych modyfikacji. Wszystkie szablony wyposażone są w dokładne opisy działania i instrukcje dla programisty.</w:t>
-      </w:r>
-    </w:p>
-    <w:p>
-      <w:pPr>
-        <w:spacing w:line="360" w:lineRule="auto"/>
-        <w:ind w:firstLine="708"/>
-        <w:jc w:val="both"/>
-      </w:pPr>
-      <w:r>
-        <w:t xml:space="preserve">Inną metodą przyspieszającą pracę w </w:t>
-      </w:r>
-      <w:proofErr w:type="spellStart"/>
-      <w:r>
-        <w:t>LabVIEW</w:t>
-      </w:r>
-      <w:proofErr w:type="spellEnd"/>
-      <w:r>
-        <w:t xml:space="preserve"> są przykłady. Wyszukać ich można za pomocą wyszukiwarki przykładów uruchamianej za pomocą:</w:t>
-      </w:r>
-    </w:p>
-    <w:p>
-      <w:pPr>
-        <w:spacing w:line="360" w:lineRule="auto"/>
-        <w:jc w:val="both"/>
-      </w:pPr>
-      <w:r>
-        <w:t xml:space="preserve">Help </w:t>
-      </w:r>
-      <w:r>
-        <w:sym w:font="Wingdings" w:char="F0E0"/>
-      </w:r>
-      <w:r>
-        <w:t xml:space="preserve"> </w:t>
-      </w:r>
-      <w:proofErr w:type="spellStart"/>
-      <w:r>
-        <w:t>Find</w:t>
-      </w:r>
-      <w:proofErr w:type="spellEnd"/>
-      <w:r>
-        <w:t xml:space="preserve"> </w:t>
-      </w:r>
-      <w:proofErr w:type="spellStart"/>
-      <w:r>
-        <w:t>Examples</w:t>
-      </w:r>
-      <w:proofErr w:type="spellEnd"/>
-      <w:r>
-        <w:t>…</w:t>
+        <w:t xml:space="preserve">. Dla liczb całkowitych można tworzyć przypadki dla konkretnych wartości (0, 1), zamkniętych przedziałów wartości [2..10], oraz otwartych przedziałów wartości (-∞..-1]. </w:t>
       </w:r>
     </w:p>
     <w:p>
@@ -2837,9 +3198,9 @@
         </w:rPr>
         <w:drawing>
           <wp:inline distT="0" distB="0" distL="0" distR="0">
-            <wp:extent cx="3971171" cy="2743200"/>
-            <wp:effectExtent l="19050" t="0" r="0" b="0"/>
-            <wp:docPr id="13" name="Obraz 13"/>
+            <wp:extent cx="3726332" cy="1098903"/>
+            <wp:effectExtent l="19050" t="0" r="7468" b="0"/>
+            <wp:docPr id="14" name="Obraz 7"/>
             <wp:cNvGraphicFramePr>
               <a:graphicFrameLocks xmlns:a="http://schemas.openxmlformats.org/drawingml/2006/main" noChangeAspect="1"/>
             </wp:cNvGraphicFramePr>
@@ -2847,7 +3208,7 @@
               <a:graphicData uri="http://schemas.openxmlformats.org/drawingml/2006/picture">
                 <pic:pic xmlns:pic="http://schemas.openxmlformats.org/drawingml/2006/picture">
                   <pic:nvPicPr>
-                    <pic:cNvPr id="0" name="Picture 13"/>
+                    <pic:cNvPr id="0" name="Picture 7"/>
                     <pic:cNvPicPr>
                       <a:picLocks noChangeAspect="1" noChangeArrowheads="1"/>
                     </pic:cNvPicPr>
@@ -2862,7 +3223,7 @@
                   <pic:spPr bwMode="auto">
                     <a:xfrm>
                       <a:off x="0" y="0"/>
-                      <a:ext cx="3971487" cy="2743419"/>
+                      <a:ext cx="3733275" cy="1100950"/>
                     </a:xfrm>
                     <a:prstGeom prst="rect">
                       <a:avLst/>
@@ -2895,18 +3256,42 @@
           <w:sz w:val="20"/>
         </w:rPr>
       </w:pPr>
+      <w:bookmarkStart w:id="4" w:name="_Ref427662849"/>
       <w:r>
         <w:rPr>
           <w:sz w:val="20"/>
         </w:rPr>
-        <w:t>Okno wyszukiwarki przykładów.</w:t>
-      </w:r>
-    </w:p>
-    <w:p>
-      <w:pPr>
-        <w:spacing w:line="360" w:lineRule="auto"/>
-        <w:jc w:val="both"/>
-      </w:pPr>
+        <w:t xml:space="preserve">Struktura </w:t>
+      </w:r>
+      <w:proofErr w:type="spellStart"/>
+      <w:r>
+        <w:rPr>
+          <w:sz w:val="20"/>
+        </w:rPr>
+        <w:t>Case</w:t>
+      </w:r>
+      <w:proofErr w:type="spellEnd"/>
+      <w:r>
+        <w:rPr>
+          <w:sz w:val="20"/>
+        </w:rPr>
+        <w:t xml:space="preserve"> z selektorem typu </w:t>
+      </w:r>
+      <w:proofErr w:type="spellStart"/>
+      <w:r>
+        <w:rPr>
+          <w:sz w:val="20"/>
+        </w:rPr>
+        <w:t>integer</w:t>
+      </w:r>
+      <w:proofErr w:type="spellEnd"/>
+      <w:r>
+        <w:rPr>
+          <w:sz w:val="20"/>
+        </w:rPr>
+        <w:t>.</w:t>
+      </w:r>
+      <w:bookmarkEnd w:id="4"/>
     </w:p>
     <w:p>
       <w:pPr>
@@ -2915,166 +3300,53 @@
         <w:jc w:val="both"/>
       </w:pPr>
       <w:r>
-        <w:t xml:space="preserve">W przeciwieństwie do szablonów wszystkie przykłady są gotowymi, uruchamialnymi aplikacjami </w:t>
-      </w:r>
-      <w:proofErr w:type="spellStart"/>
-      <w:r>
-        <w:t>LabVIEW</w:t>
-      </w:r>
-      <w:proofErr w:type="spellEnd"/>
-      <w:r>
-        <w:t xml:space="preserve">. </w:t>
-      </w:r>
-      <w:r>
-        <w:t>Zarówno wszystkie szablony jak i przykłady</w:t>
-      </w:r>
-      <w:r>
-        <w:t xml:space="preserve"> mogą być użyte bez dodatkowych opłat w pracy programisty w ramach licencji (</w:t>
-      </w:r>
+        <w:lastRenderedPageBreak/>
+        <w:t>Dla przypadków nieokreślonych wykonywany jest warunek oznaczony jako domyślny (</w:t>
+      </w:r>
+      <w:proofErr w:type="spellStart"/>
       <w:r>
         <w:rPr>
           <w:b/>
-          <w:i/>
-        </w:rPr>
-        <w:t xml:space="preserve">licencja akademicka nie umożliwia komercyjnego wykorzystania środowiska </w:t>
-      </w:r>
-      <w:proofErr w:type="spellStart"/>
-      <w:r>
-        <w:rPr>
-          <w:b/>
-          <w:i/>
-        </w:rPr>
-        <w:t>LabVIEW</w:t>
-      </w:r>
-      <w:proofErr w:type="spellEnd"/>
-      <w:r>
-        <w:t>).</w:t>
-      </w:r>
-    </w:p>
-    <w:p>
-      <w:pPr>
-        <w:spacing w:line="360" w:lineRule="auto"/>
-        <w:ind w:firstLine="708"/>
-        <w:jc w:val="both"/>
-      </w:pPr>
-      <w:r>
-        <w:t xml:space="preserve">Pomoc w środowisku </w:t>
-      </w:r>
-      <w:proofErr w:type="spellStart"/>
-      <w:r>
-        <w:t>LabVIEW</w:t>
-      </w:r>
-      <w:proofErr w:type="spellEnd"/>
-      <w:r>
-        <w:t xml:space="preserve"> podzielona jest na </w:t>
-      </w:r>
-      <w:r>
-        <w:t>cztery</w:t>
-      </w:r>
-      <w:r>
-        <w:t xml:space="preserve"> podstawowe grupy:</w:t>
-      </w:r>
-    </w:p>
-    <w:p>
-      <w:pPr>
-        <w:pStyle w:val="Akapitzlist"/>
-        <w:numPr>
-          <w:ilvl w:val="0"/>
-          <w:numId w:val="30"/>
-        </w:numPr>
-        <w:spacing w:line="360" w:lineRule="auto"/>
-        <w:ind w:left="426"/>
-        <w:jc w:val="both"/>
-      </w:pPr>
-      <w:r>
-        <w:t>pomoc kontekstowa (</w:t>
-      </w:r>
-      <w:proofErr w:type="spellStart"/>
-      <w:r>
-        <w:t>Ctrl+H</w:t>
-      </w:r>
-      <w:proofErr w:type="spellEnd"/>
-      <w:r>
-        <w:t>) – niewielkie okno pomocy prezentujące najważniejsze informacje dotyczące aktualnie zaznaczonego obiektu lub przewodu</w:t>
-      </w:r>
-      <w:r>
-        <w:t>,</w:t>
-      </w:r>
-    </w:p>
-    <w:p>
-      <w:pPr>
-        <w:pStyle w:val="Akapitzlist"/>
-        <w:numPr>
-          <w:ilvl w:val="0"/>
-          <w:numId w:val="30"/>
-        </w:numPr>
-        <w:spacing w:line="360" w:lineRule="auto"/>
-        <w:ind w:left="426"/>
-        <w:jc w:val="both"/>
-      </w:pPr>
-      <w:r>
-        <w:t xml:space="preserve">okno pomocy (F1) – standardowe okno pomocy programu dla środowiska </w:t>
-      </w:r>
-      <w:proofErr w:type="spellStart"/>
-      <w:r>
-        <w:t>LabVIEW</w:t>
-      </w:r>
-      <w:proofErr w:type="spellEnd"/>
-      <w:r>
-        <w:t xml:space="preserve"> zawierające pełną pomoc dotyczącą zarówno środowiska jak i dokładny komponentów zarówno panelu jak i diagramu</w:t>
-      </w:r>
-      <w:r>
-        <w:t>,</w:t>
-      </w:r>
-    </w:p>
-    <w:p>
-      <w:pPr>
-        <w:pStyle w:val="Akapitzlist"/>
-        <w:numPr>
-          <w:ilvl w:val="0"/>
-          <w:numId w:val="30"/>
-        </w:numPr>
-        <w:spacing w:line="360" w:lineRule="auto"/>
-        <w:ind w:left="426"/>
-        <w:jc w:val="both"/>
-      </w:pPr>
-      <w:r>
-        <w:t xml:space="preserve">List </w:t>
-      </w:r>
-      <w:proofErr w:type="spellStart"/>
-      <w:r>
-        <w:t>Errors</w:t>
-      </w:r>
-      <w:proofErr w:type="spellEnd"/>
-      <w:r>
-        <w:t xml:space="preserve"> – lista błędów zgłaszanych przez kompilator uniemożliwiająca uruchomienie aplikacji – w przypadku jeżeli kompilator nie może uruchomić aplikacji z powodu </w:t>
-      </w:r>
-      <w:r>
-        <w:lastRenderedPageBreak/>
-        <w:t xml:space="preserve">błędów w programie strzałka </w:t>
-      </w:r>
-      <w:r>
-        <w:rPr>
-          <w:b/>
-        </w:rPr>
-        <w:t>RUN</w:t>
-      </w:r>
-      <w:r>
-        <w:rPr>
-          <w:b/>
-        </w:rPr>
-        <w:t xml:space="preserve"> </w:t>
-      </w:r>
-      <w:r>
-        <w:rPr>
-          <w:b/>
+        </w:rPr>
+        <w:t>Default</w:t>
+      </w:r>
+      <w:proofErr w:type="spellEnd"/>
+      <w:r>
+        <w:t xml:space="preserve">). Przypadki takie na </w:t>
+      </w:r>
+      <w:r>
+        <w:fldChar w:fldCharType="begin"/>
+      </w:r>
+      <w:r>
+        <w:instrText xml:space="preserve"> REF _Ref427662849 \r \h </w:instrText>
+      </w:r>
+      <w:r>
+        <w:fldChar w:fldCharType="separate"/>
+      </w:r>
+      <w:r>
+        <w:t>Rys. 2</w:t>
+      </w:r>
+      <w:r>
+        <w:fldChar w:fldCharType="end"/>
+      </w:r>
+      <w:r>
+        <w:t xml:space="preserve"> to zakres liczb powyżej 10. Zakresy liczbowe dla poszczególnych przypadków zostały przedstawione na</w:t>
+      </w:r>
+    </w:p>
+    <w:p>
+      <w:pPr>
+        <w:spacing w:line="360" w:lineRule="auto"/>
+        <w:jc w:val="center"/>
+      </w:pPr>
+      <w:r>
+        <w:rPr>
           <w:noProof/>
         </w:rPr>
         <w:drawing>
           <wp:inline distT="0" distB="0" distL="0" distR="0">
-            <wp:extent cx="196215" cy="196215"/>
-            <wp:effectExtent l="19050" t="0" r="0" b="0"/>
-            <wp:docPr id="69" name="Obraz 69"/>
+            <wp:extent cx="3484931" cy="616506"/>
+            <wp:effectExtent l="19050" t="0" r="1219" b="0"/>
+            <wp:docPr id="15" name="Obraz 8"/>
             <wp:cNvGraphicFramePr>
               <a:graphicFrameLocks xmlns:a="http://schemas.openxmlformats.org/drawingml/2006/main" noChangeAspect="1"/>
             </wp:cNvGraphicFramePr>
@@ -3082,7 +3354,7 @@
               <a:graphicData uri="http://schemas.openxmlformats.org/drawingml/2006/picture">
                 <pic:pic xmlns:pic="http://schemas.openxmlformats.org/drawingml/2006/picture">
                   <pic:nvPicPr>
-                    <pic:cNvPr id="0" name="Picture 69"/>
+                    <pic:cNvPr id="0" name="Picture 8"/>
                     <pic:cNvPicPr>
                       <a:picLocks noChangeAspect="1" noChangeArrowheads="1"/>
                     </pic:cNvPicPr>
@@ -3097,7 +3369,7 @@
                   <pic:spPr bwMode="auto">
                     <a:xfrm>
                       <a:off x="0" y="0"/>
-                      <a:ext cx="196215" cy="196215"/>
+                      <a:ext cx="3484284" cy="616392"/>
                     </a:xfrm>
                     <a:prstGeom prst="rect">
                       <a:avLst/>
@@ -3116,39 +3388,176 @@
           </wp:inline>
         </w:drawing>
       </w:r>
-      <w:r>
-        <w:t xml:space="preserve"> zmienia się w złamaną strzałkę </w:t>
-      </w:r>
+    </w:p>
+    <w:p>
+      <w:pPr>
+        <w:pStyle w:val="Akapitzlist"/>
+        <w:numPr>
+          <w:ilvl w:val="0"/>
+          <w:numId w:val="28"/>
+        </w:numPr>
+        <w:spacing w:line="360" w:lineRule="auto"/>
+        <w:jc w:val="center"/>
+        <w:rPr>
+          <w:sz w:val="20"/>
+        </w:rPr>
+      </w:pPr>
+      <w:bookmarkStart w:id="5" w:name="_Ref427667098"/>
+      <w:r>
+        <w:rPr>
+          <w:sz w:val="20"/>
+        </w:rPr>
+        <w:t xml:space="preserve">Przedziały zakresów </w:t>
+      </w:r>
+      <w:r>
+        <w:rPr>
+          <w:sz w:val="20"/>
+        </w:rPr>
+        <w:t xml:space="preserve">liczbowych dla struktury </w:t>
+      </w:r>
+      <w:proofErr w:type="spellStart"/>
+      <w:r>
+        <w:rPr>
+          <w:sz w:val="20"/>
+        </w:rPr>
+        <w:t>Case</w:t>
+      </w:r>
+      <w:proofErr w:type="spellEnd"/>
+      <w:r>
+        <w:rPr>
+          <w:sz w:val="20"/>
+        </w:rPr>
+        <w:t xml:space="preserve"> z warunkami z </w:t>
+      </w:r>
+      <w:r>
+        <w:rPr>
+          <w:sz w:val="20"/>
+        </w:rPr>
+        <w:fldChar w:fldCharType="begin"/>
+      </w:r>
+      <w:r>
+        <w:rPr>
+          <w:sz w:val="20"/>
+        </w:rPr>
+        <w:instrText xml:space="preserve"> REF _Ref427662849 \r \h </w:instrText>
+      </w:r>
+      <w:r>
+        <w:rPr>
+          <w:sz w:val="20"/>
+        </w:rPr>
+      </w:r>
+      <w:r>
+        <w:rPr>
+          <w:sz w:val="20"/>
+        </w:rPr>
+        <w:fldChar w:fldCharType="separate"/>
+      </w:r>
+      <w:r>
+        <w:rPr>
+          <w:sz w:val="20"/>
+        </w:rPr>
+        <w:t>Rys. 2</w:t>
+      </w:r>
+      <w:r>
+        <w:rPr>
+          <w:sz w:val="20"/>
+        </w:rPr>
+        <w:fldChar w:fldCharType="end"/>
+      </w:r>
+      <w:r>
+        <w:rPr>
+          <w:sz w:val="20"/>
+        </w:rPr>
+        <w:t>.</w:t>
+      </w:r>
+      <w:bookmarkEnd w:id="5"/>
+    </w:p>
+    <w:p>
+      <w:pPr>
+        <w:spacing w:line="360" w:lineRule="auto"/>
+        <w:ind w:left="720"/>
+        <w:jc w:val="both"/>
+      </w:pPr>
+    </w:p>
+    <w:p>
+      <w:pPr>
+        <w:spacing w:line="360" w:lineRule="auto"/>
+        <w:ind w:firstLine="708"/>
+        <w:jc w:val="both"/>
+      </w:pPr>
+      <w:r>
+        <w:t>Przypadek użycia selektora tekstowego (</w:t>
+      </w:r>
+      <w:proofErr w:type="spellStart"/>
       <w:r>
         <w:rPr>
           <w:b/>
         </w:rPr>
-        <w:t xml:space="preserve">List </w:t>
-      </w:r>
-      <w:proofErr w:type="spellStart"/>
-      <w:r>
-        <w:rPr>
-          <w:b/>
-        </w:rPr>
-        <w:t>Errors</w:t>
-      </w:r>
-      <w:proofErr w:type="spellEnd"/>
-      <w:r>
-        <w:rPr>
-          <w:b/>
-        </w:rPr>
-        <w:t xml:space="preserve"> </w:t>
-      </w:r>
-      <w:r>
-        <w:rPr>
-          <w:b/>
+        <w:t>string</w:t>
+      </w:r>
+      <w:proofErr w:type="spellEnd"/>
+      <w:r>
+        <w:t xml:space="preserve">) został przedstawiony na </w:t>
+      </w:r>
+      <w:r>
+        <w:fldChar w:fldCharType="begin"/>
+      </w:r>
+      <w:r>
+        <w:instrText xml:space="preserve"> REF _Ref427664989 \r \h </w:instrText>
+      </w:r>
+      <w:r>
+        <w:fldChar w:fldCharType="separate"/>
+      </w:r>
+      <w:r>
+        <w:t>Rys. 4</w:t>
+      </w:r>
+      <w:r>
+        <w:fldChar w:fldCharType="end"/>
+      </w:r>
+      <w:r>
+        <w:t xml:space="preserve">. </w:t>
+      </w:r>
+      <w:proofErr w:type="spellStart"/>
+      <w:r>
+        <w:t>LabVIEW</w:t>
+      </w:r>
+      <w:proofErr w:type="spellEnd"/>
+      <w:r>
+        <w:t xml:space="preserve"> rozróżnia wielkość liter więc przypadki „</w:t>
+      </w:r>
+      <w:r>
+        <w:rPr>
+          <w:i/>
+        </w:rPr>
+        <w:t>stan 0</w:t>
+      </w:r>
+      <w:r>
+        <w:t>” oraz „</w:t>
+      </w:r>
+      <w:r>
+        <w:rPr>
+          <w:i/>
+        </w:rPr>
+        <w:t>Stan 0</w:t>
+      </w:r>
+      <w:r>
+        <w:t xml:space="preserve">” to dwa różne stany. Należy zwrócić szczególną uwagę, jeżeli teksty podawane na selektor nie są zunifikowane (np. podawane przez użytkownika). </w:t>
+      </w:r>
+    </w:p>
+    <w:p>
+      <w:pPr>
+        <w:spacing w:line="360" w:lineRule="auto"/>
+        <w:jc w:val="center"/>
+      </w:pPr>
+      <w:r>
+        <w:rPr>
           <w:noProof/>
         </w:rPr>
         <w:drawing>
           <wp:inline distT="0" distB="0" distL="0" distR="0">
-            <wp:extent cx="212090" cy="197485"/>
-            <wp:effectExtent l="19050" t="0" r="0" b="0"/>
-            <wp:docPr id="68" name="Obraz 68"/>
+            <wp:extent cx="3726333" cy="1040704"/>
+            <wp:effectExtent l="19050" t="0" r="7467" b="0"/>
+            <wp:docPr id="23" name="Obraz 9"/>
             <wp:cNvGraphicFramePr>
               <a:graphicFrameLocks xmlns:a="http://schemas.openxmlformats.org/drawingml/2006/main" noChangeAspect="1"/>
             </wp:cNvGraphicFramePr>
@@ -3156,7 +3565,7 @@
               <a:graphicData uri="http://schemas.openxmlformats.org/drawingml/2006/picture">
                 <pic:pic xmlns:pic="http://schemas.openxmlformats.org/drawingml/2006/picture">
                   <pic:nvPicPr>
-                    <pic:cNvPr id="0" name="Picture 68"/>
+                    <pic:cNvPr id="0" name="Picture 9"/>
                     <pic:cNvPicPr>
                       <a:picLocks noChangeAspect="1" noChangeArrowheads="1"/>
                     </pic:cNvPicPr>
@@ -3171,7 +3580,7 @@
                   <pic:spPr bwMode="auto">
                     <a:xfrm>
                       <a:off x="0" y="0"/>
-                      <a:ext cx="212090" cy="197485"/>
+                      <a:ext cx="3727036" cy="1040900"/>
                     </a:xfrm>
                     <a:prstGeom prst="rect">
                       <a:avLst/>
@@ -3190,45 +3599,97 @@
           </wp:inline>
         </w:drawing>
       </w:r>
-      <w:r>
-        <w:t xml:space="preserve"> k</w:t>
-      </w:r>
-      <w:r>
-        <w:t>liknięcie powoduje otworzenie okna zawierającego listę nie dających uruchomić się plików, listę błędów, szczegóły zgłoszenia, podwójne kliknięcie na wybranym błędzie spowoduje przeniesienie do</w:t>
-      </w:r>
-      <w:r>
-        <w:t xml:space="preserve"> odpowiedniego miejsca w kodzie, gdzie występuje błąd,</w:t>
-      </w:r>
-      <w:r>
-        <w:t xml:space="preserve"> </w:t>
-      </w:r>
     </w:p>
     <w:p>
       <w:pPr>
         <w:pStyle w:val="Akapitzlist"/>
         <w:numPr>
           <w:ilvl w:val="0"/>
-          <w:numId w:val="30"/>
+          <w:numId w:val="28"/>
         </w:numPr>
         <w:spacing w:line="360" w:lineRule="auto"/>
-        <w:ind w:left="426"/>
-        <w:jc w:val="both"/>
-      </w:pPr>
-      <w:proofErr w:type="spellStart"/>
-      <w:r>
-        <w:t>explain</w:t>
-      </w:r>
-      <w:proofErr w:type="spellEnd"/>
-      <w:r>
-        <w:t xml:space="preserve"> </w:t>
-      </w:r>
-      <w:proofErr w:type="spellStart"/>
-      <w:r>
-        <w:t>error</w:t>
-      </w:r>
-      <w:proofErr w:type="spellEnd"/>
-      <w:r>
-        <w:t xml:space="preserve"> – pomoc środowiska </w:t>
+        <w:jc w:val="center"/>
+        <w:rPr>
+          <w:sz w:val="20"/>
+        </w:rPr>
+      </w:pPr>
+      <w:bookmarkStart w:id="6" w:name="_Ref427664989"/>
+      <w:r>
+        <w:rPr>
+          <w:sz w:val="20"/>
+        </w:rPr>
+        <w:t xml:space="preserve">Struktura </w:t>
+      </w:r>
+      <w:proofErr w:type="spellStart"/>
+      <w:r>
+        <w:rPr>
+          <w:sz w:val="20"/>
+        </w:rPr>
+        <w:t>Case</w:t>
+      </w:r>
+      <w:proofErr w:type="spellEnd"/>
+      <w:r>
+        <w:rPr>
+          <w:sz w:val="20"/>
+        </w:rPr>
+        <w:t xml:space="preserve"> z selektorem </w:t>
+      </w:r>
+      <w:r>
+        <w:rPr>
+          <w:sz w:val="20"/>
+        </w:rPr>
+        <w:t xml:space="preserve">typu </w:t>
+      </w:r>
+      <w:proofErr w:type="spellStart"/>
+      <w:r>
+        <w:rPr>
+          <w:sz w:val="20"/>
+        </w:rPr>
+        <w:t>string</w:t>
+      </w:r>
+      <w:bookmarkEnd w:id="6"/>
+      <w:proofErr w:type="spellEnd"/>
+      <w:r>
+        <w:rPr>
+          <w:sz w:val="20"/>
+        </w:rPr>
+        <w:t>.</w:t>
+      </w:r>
+    </w:p>
+    <w:p>
+      <w:pPr>
+        <w:spacing w:line="360" w:lineRule="auto"/>
+        <w:ind w:firstLine="708"/>
+        <w:jc w:val="both"/>
+      </w:pPr>
+    </w:p>
+    <w:p>
+      <w:pPr>
+        <w:spacing w:line="360" w:lineRule="auto"/>
+        <w:ind w:firstLine="708"/>
+        <w:jc w:val="both"/>
+      </w:pPr>
+      <w:r>
+        <w:t xml:space="preserve">Przypadek użycia selektora </w:t>
+      </w:r>
+      <w:proofErr w:type="spellStart"/>
+      <w:r>
+        <w:rPr>
+          <w:b/>
+        </w:rPr>
+        <w:t>Enum</w:t>
+      </w:r>
+      <w:proofErr w:type="spellEnd"/>
+      <w:r>
+        <w:t xml:space="preserve">. Zmienna tego typu przypisuje kolejnym wartościom typu </w:t>
+      </w:r>
+      <w:proofErr w:type="spellStart"/>
+      <w:r>
+        <w:t>integer</w:t>
+      </w:r>
+      <w:proofErr w:type="spellEnd"/>
+      <w:r>
+        <w:t xml:space="preserve"> nazwy, jednak środowisko </w:t>
       </w:r>
       <w:proofErr w:type="spellStart"/>
       <w:r>
@@ -3236,33 +3697,111 @@
       </w:r>
       <w:proofErr w:type="spellEnd"/>
       <w:r>
-        <w:t xml:space="preserve"> dotycząca kodów błędów oraz ostrzeżeń wskazanych przez kompilato</w:t>
-      </w:r>
-      <w:r>
-        <w:t xml:space="preserve">r w trakcie działania aplikacji Help </w:t>
-      </w:r>
-      <w:r>
-        <w:sym w:font="Wingdings" w:char="F0E0"/>
-      </w:r>
-      <w:r>
-        <w:t xml:space="preserve"> </w:t>
-      </w:r>
-      <w:proofErr w:type="spellStart"/>
-      <w:r>
-        <w:t>Explain</w:t>
-      </w:r>
-      <w:proofErr w:type="spellEnd"/>
-      <w:r>
-        <w:t xml:space="preserve"> </w:t>
-      </w:r>
-      <w:proofErr w:type="spellStart"/>
-      <w:r>
-        <w:t>Error</w:t>
-      </w:r>
-      <w:proofErr w:type="spellEnd"/>
-      <w:r>
-        <w:br/>
-        <w:t xml:space="preserve">uruchamia okno, w którym można podać </w:t>
+        <w:t xml:space="preserve"> obsługuje go jako tryb numeryczny i umożliwia wykonywanie </w:t>
+      </w:r>
+      <w:r>
+        <w:t xml:space="preserve">operacji arytmetycznych. Na </w:t>
+      </w:r>
+      <w:r>
+        <w:fldChar w:fldCharType="begin"/>
+      </w:r>
+      <w:r>
+        <w:instrText xml:space="preserve"> REF _Ref427666182 \r \h </w:instrText>
+      </w:r>
+      <w:r>
+        <w:fldChar w:fldCharType="separate"/>
+      </w:r>
+      <w:r>
+        <w:t>Rys. 5</w:t>
+      </w:r>
+      <w:r>
+        <w:fldChar w:fldCharType="end"/>
+      </w:r>
+      <w:r>
+        <w:t xml:space="preserve"> przedstawiono strukturę </w:t>
+      </w:r>
+      <w:proofErr w:type="spellStart"/>
+      <w:r>
+        <w:rPr>
+          <w:b/>
+        </w:rPr>
+        <w:t>Case</w:t>
+      </w:r>
+      <w:proofErr w:type="spellEnd"/>
+      <w:r>
+        <w:t xml:space="preserve"> z selektorem typu </w:t>
+      </w:r>
+      <w:proofErr w:type="spellStart"/>
+      <w:r>
+        <w:t>enum</w:t>
+      </w:r>
+      <w:proofErr w:type="spellEnd"/>
+      <w:r>
+        <w:t xml:space="preserve">, którego wartości także znajdują się na </w:t>
+      </w:r>
+      <w:proofErr w:type="spellStart"/>
+      <w:r>
+        <w:t>ryunku</w:t>
+      </w:r>
+      <w:proofErr w:type="spellEnd"/>
+      <w:r>
+        <w:t>.</w:t>
+      </w:r>
+    </w:p>
+    <w:p>
+      <w:pPr>
+        <w:spacing w:line="360" w:lineRule="auto"/>
+        <w:jc w:val="center"/>
+      </w:pPr>
+      <w:r>
+        <w:rPr>
+          <w:noProof/>
+        </w:rPr>
+        <w:drawing>
+          <wp:inline distT="0" distB="0" distL="0" distR="0">
+            <wp:extent cx="4384700" cy="1437385"/>
+            <wp:effectExtent l="19050" t="0" r="0" b="0"/>
+            <wp:docPr id="30" name="Obraz 10"/>
+            <wp:cNvGraphicFramePr>
+              <a:graphicFrameLocks xmlns:a="http://schemas.openxmlformats.org/drawingml/2006/main" noChangeAspect="1"/>
+            </wp:cNvGraphicFramePr>
+            <a:graphic xmlns:a="http://schemas.openxmlformats.org/drawingml/2006/main">
+              <a:graphicData uri="http://schemas.openxmlformats.org/drawingml/2006/picture">
+                <pic:pic xmlns:pic="http://schemas.openxmlformats.org/drawingml/2006/picture">
+                  <pic:nvPicPr>
+                    <pic:cNvPr id="0" name="Picture 10"/>
+                    <pic:cNvPicPr>
+                      <a:picLocks noChangeAspect="1" noChangeArrowheads="1"/>
+                    </pic:cNvPicPr>
+                  </pic:nvPicPr>
+                  <pic:blipFill>
+                    <a:blip r:embed="rId18" cstate="print"/>
+                    <a:srcRect/>
+                    <a:stretch>
+                      <a:fillRect/>
+                    </a:stretch>
+                  </pic:blipFill>
+                  <pic:spPr bwMode="auto">
+                    <a:xfrm>
+                      <a:off x="0" y="0"/>
+                      <a:ext cx="4384465" cy="1437308"/>
+                    </a:xfrm>
+                    <a:prstGeom prst="rect">
+                      <a:avLst/>
+                    </a:prstGeom>
+                    <a:noFill/>
+                    <a:ln w="9525">
+                      <a:noFill/>
+                      <a:miter lim="800000"/>
+                      <a:headEnd/>
+                      <a:tailEnd/>
+                    </a:ln>
+                  </pic:spPr>
+                </pic:pic>
+              </a:graphicData>
+            </a:graphic>
+          </wp:inline>
+        </w:drawing>
       </w:r>
     </w:p>
     <w:p>
@@ -3270,15 +3809,312 @@
         <w:pStyle w:val="Akapitzlist"/>
         <w:numPr>
           <w:ilvl w:val="0"/>
-          <w:numId w:val="30"/>
+          <w:numId w:val="28"/>
         </w:numPr>
         <w:spacing w:line="360" w:lineRule="auto"/>
-        <w:ind w:left="426"/>
-        <w:jc w:val="both"/>
-      </w:pPr>
+        <w:jc w:val="center"/>
+        <w:rPr>
+          <w:sz w:val="20"/>
+        </w:rPr>
+      </w:pPr>
+      <w:bookmarkStart w:id="7" w:name="_Ref427666182"/>
+      <w:r>
+        <w:rPr>
+          <w:sz w:val="20"/>
+        </w:rPr>
+        <w:t xml:space="preserve">Struktura </w:t>
+      </w:r>
+      <w:proofErr w:type="spellStart"/>
+      <w:r>
+        <w:rPr>
+          <w:sz w:val="20"/>
+        </w:rPr>
+        <w:t>Case</w:t>
+      </w:r>
+      <w:proofErr w:type="spellEnd"/>
+      <w:r>
+        <w:rPr>
+          <w:sz w:val="20"/>
+        </w:rPr>
+        <w:t xml:space="preserve"> z selektorem typu </w:t>
+      </w:r>
+      <w:proofErr w:type="spellStart"/>
+      <w:r>
+        <w:rPr>
+          <w:sz w:val="20"/>
+        </w:rPr>
+        <w:t>enum</w:t>
+      </w:r>
+      <w:proofErr w:type="spellEnd"/>
+      <w:r>
+        <w:rPr>
+          <w:sz w:val="20"/>
+        </w:rPr>
+        <w:t>.</w:t>
+      </w:r>
+      <w:bookmarkEnd w:id="7"/>
+    </w:p>
+    <w:p>
+      <w:pPr>
+        <w:spacing w:line="360" w:lineRule="auto"/>
+        <w:ind w:left="720"/>
+        <w:jc w:val="both"/>
+      </w:pPr>
+    </w:p>
+    <w:p>
+      <w:pPr>
+        <w:spacing w:line="360" w:lineRule="auto"/>
+        <w:ind w:firstLine="708"/>
+        <w:jc w:val="both"/>
+      </w:pPr>
+      <w:r>
+        <w:t xml:space="preserve">Tunele wyjściowe muszą mieć wprowadzone dane we wszystkich przypadkach. </w:t>
+      </w:r>
+      <w:r>
+        <w:t xml:space="preserve">Jednak istnieje opcja na tunelu wyjściowym PPM </w:t>
+      </w:r>
+      <w:r>
+        <w:sym w:font="Wingdings" w:char="F0E0"/>
+      </w:r>
       <w:r>
         <w:t xml:space="preserve"> </w:t>
       </w:r>
+      <w:proofErr w:type="spellStart"/>
+      <w:r>
+        <w:rPr>
+          <w:b/>
+        </w:rPr>
+        <w:t>Use</w:t>
+      </w:r>
+      <w:proofErr w:type="spellEnd"/>
+      <w:r>
+        <w:rPr>
+          <w:b/>
+        </w:rPr>
+        <w:t xml:space="preserve"> </w:t>
+      </w:r>
+      <w:proofErr w:type="spellStart"/>
+      <w:r>
+        <w:rPr>
+          <w:b/>
+        </w:rPr>
+        <w:t>Default</w:t>
+      </w:r>
+      <w:proofErr w:type="spellEnd"/>
+      <w:r>
+        <w:rPr>
+          <w:b/>
+        </w:rPr>
+        <w:t xml:space="preserve"> </w:t>
+      </w:r>
+      <w:proofErr w:type="spellStart"/>
+      <w:r>
+        <w:rPr>
+          <w:b/>
+        </w:rPr>
+        <w:t>I</w:t>
+      </w:r>
+      <w:r>
+        <w:rPr>
+          <w:b/>
+        </w:rPr>
+        <w:t>f</w:t>
+      </w:r>
+      <w:proofErr w:type="spellEnd"/>
+      <w:r>
+        <w:rPr>
+          <w:b/>
+        </w:rPr>
+        <w:t xml:space="preserve"> </w:t>
+      </w:r>
+      <w:proofErr w:type="spellStart"/>
+      <w:r>
+        <w:rPr>
+          <w:b/>
+        </w:rPr>
+        <w:t>Unwired</w:t>
+      </w:r>
+      <w:proofErr w:type="spellEnd"/>
+      <w:r>
+        <w:t xml:space="preserve">, </w:t>
+      </w:r>
+      <w:r>
+        <w:t xml:space="preserve">która wypełnia wartościami domyślnymi przypadki, nieobsłużone. W przypadku zmiennych liczbowych </w:t>
+      </w:r>
+      <w:r>
+        <w:lastRenderedPageBreak/>
+        <w:t xml:space="preserve">wartością domyślną jest 0. Nie jest to opcja zalecana, powoduje </w:t>
+      </w:r>
+      <w:r>
+        <w:t>zmniejszenie czytelności kodu. Może także powodować niespodziewane błędy, domyślną wartością dla referencji do pliku jest pusta referencja.</w:t>
+      </w:r>
+    </w:p>
+    <w:p>
+      <w:pPr>
+        <w:spacing w:line="360" w:lineRule="auto"/>
+        <w:ind w:firstLine="708"/>
+        <w:jc w:val="both"/>
+      </w:pPr>
+      <w:r>
+        <w:t xml:space="preserve">W przypadku prostych wyborów dwustanowych warto zamiast struktury </w:t>
+      </w:r>
+      <w:proofErr w:type="spellStart"/>
+      <w:r>
+        <w:rPr>
+          <w:b/>
+        </w:rPr>
+        <w:t>Case</w:t>
+      </w:r>
+      <w:proofErr w:type="spellEnd"/>
+      <w:r>
+        <w:t xml:space="preserve"> stosować węzeł wyboru </w:t>
+      </w:r>
+      <w:proofErr w:type="spellStart"/>
+      <w:r>
+        <w:rPr>
+          <w:b/>
+        </w:rPr>
+        <w:t>Select</w:t>
+      </w:r>
+      <w:proofErr w:type="spellEnd"/>
+      <w:r>
+        <w:t xml:space="preserve"> (</w:t>
+      </w:r>
+      <w:r>
+        <w:fldChar w:fldCharType="begin"/>
+      </w:r>
+      <w:r>
+        <w:instrText xml:space="preserve"> REF _Ref427666962 \r \h </w:instrText>
+      </w:r>
+      <w:r>
+        <w:fldChar w:fldCharType="separate"/>
+      </w:r>
+      <w:r>
+        <w:t>Rys. 6</w:t>
+      </w:r>
+      <w:r>
+        <w:fldChar w:fldCharType="end"/>
+      </w:r>
+      <w:r>
+        <w:t>). Znajduje się on w zakładce</w:t>
+      </w:r>
+      <w:r>
+        <w:br/>
+      </w:r>
+      <w:proofErr w:type="spellStart"/>
+      <w:r>
+        <w:t>Programming</w:t>
+      </w:r>
+      <w:proofErr w:type="spellEnd"/>
+      <w:r>
+        <w:t xml:space="preserve"> </w:t>
+      </w:r>
+      <w:r>
+        <w:sym w:font="Wingdings" w:char="F0E0"/>
+      </w:r>
+      <w:r>
+        <w:t xml:space="preserve"> </w:t>
+      </w:r>
+      <w:proofErr w:type="spellStart"/>
+      <w:r>
+        <w:t>Comparison</w:t>
+      </w:r>
+      <w:proofErr w:type="spellEnd"/>
+      <w:r>
+        <w:t>.</w:t>
+      </w:r>
+    </w:p>
+    <w:p>
+      <w:pPr>
+        <w:spacing w:line="360" w:lineRule="auto"/>
+        <w:jc w:val="center"/>
+      </w:pPr>
+      <w:r>
+        <w:rPr>
+          <w:noProof/>
+        </w:rPr>
+        <w:drawing>
+          <wp:inline distT="0" distB="0" distL="0" distR="0">
+            <wp:extent cx="3474720" cy="1565275"/>
+            <wp:effectExtent l="19050" t="0" r="0" b="0"/>
+            <wp:docPr id="32" name="Obraz 14"/>
+            <wp:cNvGraphicFramePr>
+              <a:graphicFrameLocks xmlns:a="http://schemas.openxmlformats.org/drawingml/2006/main" noChangeAspect="1"/>
+            </wp:cNvGraphicFramePr>
+            <a:graphic xmlns:a="http://schemas.openxmlformats.org/drawingml/2006/main">
+              <a:graphicData uri="http://schemas.openxmlformats.org/drawingml/2006/picture">
+                <pic:pic xmlns:pic="http://schemas.openxmlformats.org/drawingml/2006/picture">
+                  <pic:nvPicPr>
+                    <pic:cNvPr id="0" name="Picture 14"/>
+                    <pic:cNvPicPr>
+                      <a:picLocks noChangeAspect="1" noChangeArrowheads="1"/>
+                    </pic:cNvPicPr>
+                  </pic:nvPicPr>
+                  <pic:blipFill>
+                    <a:blip r:embed="rId19" cstate="print"/>
+                    <a:srcRect/>
+                    <a:stretch>
+                      <a:fillRect/>
+                    </a:stretch>
+                  </pic:blipFill>
+                  <pic:spPr bwMode="auto">
+                    <a:xfrm>
+                      <a:off x="0" y="0"/>
+                      <a:ext cx="3474720" cy="1565275"/>
+                    </a:xfrm>
+                    <a:prstGeom prst="rect">
+                      <a:avLst/>
+                    </a:prstGeom>
+                    <a:noFill/>
+                    <a:ln w="9525">
+                      <a:noFill/>
+                      <a:miter lim="800000"/>
+                      <a:headEnd/>
+                      <a:tailEnd/>
+                    </a:ln>
+                  </pic:spPr>
+                </pic:pic>
+              </a:graphicData>
+            </a:graphic>
+          </wp:inline>
+        </w:drawing>
+      </w:r>
+    </w:p>
+    <w:p>
+      <w:pPr>
+        <w:pStyle w:val="Akapitzlist"/>
+        <w:numPr>
+          <w:ilvl w:val="0"/>
+          <w:numId w:val="28"/>
+        </w:numPr>
+        <w:spacing w:line="360" w:lineRule="auto"/>
+        <w:jc w:val="center"/>
+        <w:rPr>
+          <w:sz w:val="20"/>
+        </w:rPr>
+      </w:pPr>
+      <w:bookmarkStart w:id="8" w:name="_Ref427666962"/>
+      <w:r>
+        <w:rPr>
+          <w:sz w:val="20"/>
+        </w:rPr>
+        <w:t xml:space="preserve">Węzeł </w:t>
+      </w:r>
+      <w:proofErr w:type="spellStart"/>
+      <w:r>
+        <w:rPr>
+          <w:sz w:val="20"/>
+        </w:rPr>
+        <w:t>Select</w:t>
+      </w:r>
+      <w:proofErr w:type="spellEnd"/>
+      <w:r>
+        <w:rPr>
+          <w:sz w:val="20"/>
+        </w:rPr>
+        <w:t xml:space="preserve"> – wygląd oraz opis w pomocy kontekstowej.</w:t>
+      </w:r>
+      <w:bookmarkEnd w:id="8"/>
     </w:p>
     <w:p>
       <w:pPr>
@@ -3301,22 +4137,14 @@
           <w:b/>
         </w:rPr>
       </w:pPr>
-      <w:bookmarkStart w:id="5" w:name="_Ref427592898"/>
-      <w:proofErr w:type="spellStart"/>
+      <w:bookmarkStart w:id="9" w:name="_Ref427667047"/>
       <w:r>
         <w:rPr>
           <w:b/>
         </w:rPr>
-        <w:t>Dataflow</w:t>
-      </w:r>
-      <w:proofErr w:type="spellEnd"/>
-      <w:r>
-        <w:rPr>
-          <w:b/>
-        </w:rPr>
-        <w:t xml:space="preserve"> - idea programowania graficznego</w:t>
-      </w:r>
-      <w:bookmarkEnd w:id="5"/>
+        <w:t>Praca w projekcie</w:t>
+      </w:r>
+      <w:bookmarkEnd w:id="9"/>
     </w:p>
     <w:p>
       <w:pPr>
@@ -3407,7 +4235,7 @@
                     </pic:cNvPicPr>
                   </pic:nvPicPr>
                   <pic:blipFill>
-                    <a:blip r:embed="rId18" cstate="print">
+                    <a:blip r:embed="rId20" cstate="print">
                       <a:clrChange>
                         <a:clrFrom>
                           <a:srgbClr val="FFF8FF"/>
@@ -3460,7 +4288,7 @@
           <w:sz w:val="20"/>
         </w:rPr>
       </w:pPr>
-      <w:bookmarkStart w:id="6" w:name="_Ref427495921"/>
+      <w:bookmarkStart w:id="10" w:name="_Ref427495921"/>
       <w:proofErr w:type="spellStart"/>
       <w:r>
         <w:rPr>
@@ -3489,7 +4317,7 @@
         </w:rPr>
         <w:t>.</w:t>
       </w:r>
-      <w:bookmarkEnd w:id="6"/>
+      <w:bookmarkEnd w:id="10"/>
     </w:p>
     <w:p>
       <w:pPr>
@@ -3544,7 +4372,6 @@
         <w:jc w:val="both"/>
       </w:pPr>
       <w:r>
-        <w:lastRenderedPageBreak/>
         <w:t>Przepływ danych odbywa się od kontrolek do indykatorów,</w:t>
       </w:r>
     </w:p>
@@ -3667,7 +4494,7 @@
                     </pic:cNvPicPr>
                   </pic:nvPicPr>
                   <pic:blipFill>
-                    <a:blip r:embed="rId19" cstate="print"/>
+                    <a:blip r:embed="rId21" cstate="print"/>
                     <a:srcRect/>
                     <a:stretch>
                       <a:fillRect/>
@@ -3709,7 +4536,7 @@
           <w:sz w:val="20"/>
         </w:rPr>
       </w:pPr>
-      <w:bookmarkStart w:id="7" w:name="_Ref427585979"/>
+      <w:bookmarkStart w:id="11" w:name="_Ref427585979"/>
       <w:r>
         <w:rPr>
           <w:sz w:val="20"/>
@@ -3744,7 +4571,7 @@
         </w:rPr>
         <w:t xml:space="preserve"> – opcja nieaktywna oraz aktywna.</w:t>
       </w:r>
-      <w:bookmarkEnd w:id="7"/>
+      <w:bookmarkEnd w:id="11"/>
     </w:p>
     <w:p>
       <w:pPr>
@@ -3766,7 +4593,7 @@
           <w:b/>
         </w:rPr>
       </w:pPr>
-      <w:bookmarkStart w:id="8" w:name="_Ref427592902"/>
+      <w:bookmarkStart w:id="12" w:name="_Ref427592902"/>
       <w:r>
         <w:rPr>
           <w:b/>
@@ -3780,7 +4607,7 @@
         </w:rPr>
         <w:t>SubVI</w:t>
       </w:r>
-      <w:bookmarkEnd w:id="8"/>
+      <w:bookmarkEnd w:id="12"/>
       <w:proofErr w:type="spellEnd"/>
     </w:p>
     <w:p>
@@ -4091,9 +4918,9 @@
                   <o:lock v:ext="edit" aspectratio="t"/>
                 </v:shapetype>
                 <v:shape id="_x0000_i1025" type="#_x0000_t75" style="width:24.2pt;height:24.2pt" o:ole="">
-                  <v:imagedata r:id="rId20" o:title=""/>
+                  <v:imagedata r:id="rId22" o:title=""/>
                 </v:shape>
-                <o:OLEObject Type="Embed" ProgID="PBrush" ShapeID="_x0000_i1025" DrawAspect="Content" ObjectID="_1501337110" r:id="rId21"/>
+                <o:OLEObject Type="Embed" ProgID="PBrush" ShapeID="_x0000_i1025" DrawAspect="Content" ObjectID="_1501409041" r:id="rId23"/>
               </w:object>
             </w:r>
           </w:p>
@@ -4107,6 +4934,7 @@
               <w:jc w:val="center"/>
             </w:pPr>
             <w:r>
+              <w:lastRenderedPageBreak/>
               <w:t>b)</w:t>
             </w:r>
           </w:p>
@@ -4117,9 +4945,9 @@
             <w:r>
               <w:object w:dxaOrig="3540" w:dyaOrig="3525">
                 <v:shape id="_x0000_i1026" type="#_x0000_t75" style="width:99.65pt;height:99.65pt" o:ole="">
-                  <v:imagedata r:id="rId22" o:title=""/>
+                  <v:imagedata r:id="rId24" o:title=""/>
                 </v:shape>
-                <o:OLEObject Type="Embed" ProgID="PBrush" ShapeID="_x0000_i1026" DrawAspect="Content" ObjectID="_1501337111" r:id="rId23"/>
+                <o:OLEObject Type="Embed" ProgID="PBrush" ShapeID="_x0000_i1026" DrawAspect="Content" ObjectID="_1501409042" r:id="rId25"/>
               </w:object>
             </w:r>
           </w:p>
@@ -4147,7 +4975,7 @@
                 <w:sz w:val="20"/>
               </w:rPr>
             </w:pPr>
-            <w:bookmarkStart w:id="9" w:name="_Ref427497245"/>
+            <w:bookmarkStart w:id="13" w:name="_Ref427497245"/>
             <w:r>
               <w:rPr>
                 <w:sz w:val="20"/>
@@ -4161,7 +4989,7 @@
               </w:rPr>
               <w:t>truktury panelu połączeń (a) domyślna, (b) inne dostępne.</w:t>
             </w:r>
-            <w:bookmarkEnd w:id="9"/>
+            <w:bookmarkEnd w:id="13"/>
           </w:p>
         </w:tc>
       </w:tr>
@@ -4232,7 +5060,7 @@
                     </pic:cNvPicPr>
                   </pic:nvPicPr>
                   <pic:blipFill>
-                    <a:blip r:embed="rId24" cstate="print"/>
+                    <a:blip r:embed="rId26" cstate="print"/>
                     <a:srcRect/>
                     <a:stretch>
                       <a:fillRect/>
@@ -4274,7 +5102,7 @@
           <w:sz w:val="20"/>
         </w:rPr>
       </w:pPr>
-      <w:bookmarkStart w:id="10" w:name="_Ref427586016"/>
+      <w:bookmarkStart w:id="14" w:name="_Ref427586016"/>
       <w:r>
         <w:rPr>
           <w:sz w:val="20"/>
@@ -4301,7 +5129,7 @@
         </w:rPr>
         <w:t>.</w:t>
       </w:r>
-      <w:bookmarkEnd w:id="10"/>
+      <w:bookmarkEnd w:id="14"/>
     </w:p>
     <w:p>
       <w:pPr>
@@ -4620,7 +5448,7 @@
                     </pic:cNvPicPr>
                   </pic:nvPicPr>
                   <pic:blipFill>
-                    <a:blip r:embed="rId25" cstate="print"/>
+                    <a:blip r:embed="rId27" cstate="print"/>
                     <a:srcRect/>
                     <a:stretch>
                       <a:fillRect/>
@@ -4662,14 +5490,14 @@
           <w:sz w:val="20"/>
         </w:rPr>
       </w:pPr>
-      <w:bookmarkStart w:id="11" w:name="_Ref427584619"/>
+      <w:bookmarkStart w:id="15" w:name="_Ref427584619"/>
       <w:r>
         <w:rPr>
           <w:sz w:val="20"/>
         </w:rPr>
         <w:t>Okno edytora ikon.</w:t>
       </w:r>
-      <w:bookmarkEnd w:id="11"/>
+      <w:bookmarkEnd w:id="15"/>
     </w:p>
     <w:p>
       <w:pPr>
@@ -4774,7 +5602,7 @@
                           </pic:cNvPicPr>
                         </pic:nvPicPr>
                         <pic:blipFill>
-                          <a:blip r:embed="rId26" cstate="print"/>
+                          <a:blip r:embed="rId28" cstate="print"/>
                           <a:srcRect/>
                           <a:stretch>
                             <a:fillRect/>
@@ -4834,7 +5662,7 @@
                           </pic:cNvPicPr>
                         </pic:nvPicPr>
                         <pic:blipFill>
-                          <a:blip r:embed="rId27" cstate="print"/>
+                          <a:blip r:embed="rId29" cstate="print"/>
                           <a:srcRect/>
                           <a:stretch>
                             <a:fillRect/>
@@ -4894,7 +5722,7 @@
                           </pic:cNvPicPr>
                         </pic:nvPicPr>
                         <pic:blipFill>
-                          <a:blip r:embed="rId28" cstate="print"/>
+                          <a:blip r:embed="rId30" cstate="print"/>
                           <a:srcRect/>
                           <a:stretch>
                             <a:fillRect/>
@@ -4984,14 +5812,14 @@
                 <w:sz w:val="20"/>
               </w:rPr>
             </w:pPr>
-            <w:bookmarkStart w:id="12" w:name="_Ref427585366"/>
+            <w:bookmarkStart w:id="16" w:name="_Ref427585366"/>
             <w:r>
               <w:rPr>
                 <w:sz w:val="20"/>
               </w:rPr>
               <w:t>Przykładowe ikony</w:t>
             </w:r>
-            <w:bookmarkEnd w:id="12"/>
+            <w:bookmarkEnd w:id="16"/>
           </w:p>
           <w:p>
             <w:pPr>
@@ -5028,14 +5856,14 @@
           <w:b/>
         </w:rPr>
       </w:pPr>
-      <w:bookmarkStart w:id="13" w:name="_Ref427592910"/>
+      <w:bookmarkStart w:id="17" w:name="_Ref427592910"/>
       <w:r>
         <w:rPr>
           <w:b/>
         </w:rPr>
         <w:t>Dokumentacja kodu</w:t>
       </w:r>
-      <w:bookmarkEnd w:id="13"/>
+      <w:bookmarkEnd w:id="17"/>
     </w:p>
     <w:p>
       <w:pPr>
@@ -5367,7 +6195,7 @@
                     </pic:cNvPicPr>
                   </pic:nvPicPr>
                   <pic:blipFill>
-                    <a:blip r:embed="rId29" cstate="print"/>
+                    <a:blip r:embed="rId31" cstate="print"/>
                     <a:srcRect/>
                     <a:stretch>
                       <a:fillRect/>
@@ -5440,7 +6268,7 @@
           <w:b/>
         </w:rPr>
       </w:pPr>
-      <w:bookmarkStart w:id="14" w:name="_Ref427592917"/>
+      <w:bookmarkStart w:id="18" w:name="_Ref427592917"/>
       <w:proofErr w:type="spellStart"/>
       <w:r>
         <w:rPr>
@@ -5455,7 +6283,7 @@
         </w:rPr>
         <w:t xml:space="preserve"> i wyszukiwanie błędów w programie</w:t>
       </w:r>
-      <w:bookmarkEnd w:id="14"/>
+      <w:bookmarkEnd w:id="18"/>
     </w:p>
     <w:p>
       <w:pPr>
@@ -5517,6 +6345,7 @@
       <w:r>
         <w:rPr>
           <w:b/>
+          <w:noProof/>
         </w:rPr>
         <w:drawing>
           <wp:inline distT="0" distB="0" distL="0" distR="0">
@@ -5536,7 +6365,7 @@
                     </pic:cNvPicPr>
                   </pic:nvPicPr>
                   <pic:blipFill>
-                    <a:blip r:embed="rId19" cstate="print"/>
+                    <a:blip r:embed="rId21" cstate="print"/>
                     <a:srcRect l="59209" b="54375"/>
                     <a:stretch>
                       <a:fillRect/>
@@ -5702,6 +6531,9 @@
         <w:t xml:space="preserve"> </w:t>
       </w:r>
       <w:r>
+        <w:rPr>
+          <w:noProof/>
+        </w:rPr>
         <w:drawing>
           <wp:inline distT="0" distB="0" distL="0" distR="0">
             <wp:extent cx="636270" cy="219710"/>
@@ -5720,7 +6552,7 @@
                     </pic:cNvPicPr>
                   </pic:nvPicPr>
                   <pic:blipFill>
-                    <a:blip r:embed="rId30" cstate="print"/>
+                    <a:blip r:embed="rId32" cstate="print"/>
                     <a:srcRect/>
                     <a:stretch>
                       <a:fillRect/>
@@ -5838,14 +6670,14 @@
           <w:b/>
         </w:rPr>
       </w:pPr>
-      <w:bookmarkStart w:id="15" w:name="_Ref427319602"/>
+      <w:bookmarkStart w:id="19" w:name="_Ref427319602"/>
       <w:r>
         <w:rPr>
           <w:b/>
         </w:rPr>
         <w:t>LABORATORYJNE STANOWISKO BADAWCZE</w:t>
       </w:r>
-      <w:bookmarkEnd w:id="15"/>
+      <w:bookmarkEnd w:id="19"/>
     </w:p>
     <w:p>
       <w:pPr>
@@ -5861,14 +6693,14 @@
           <w:b/>
         </w:rPr>
       </w:pPr>
-      <w:bookmarkStart w:id="16" w:name="_Ref427319607"/>
+      <w:bookmarkStart w:id="20" w:name="_Ref427319607"/>
       <w:r>
         <w:rPr>
           <w:b/>
         </w:rPr>
         <w:t>Obiekt badany</w:t>
       </w:r>
-      <w:bookmarkEnd w:id="16"/>
+      <w:bookmarkEnd w:id="20"/>
     </w:p>
     <w:p>
       <w:pPr>
@@ -5932,14 +6764,14 @@
           <w:b/>
         </w:rPr>
       </w:pPr>
-      <w:bookmarkStart w:id="17" w:name="_Ref427319615"/>
+      <w:bookmarkStart w:id="21" w:name="_Ref427319615"/>
       <w:r>
         <w:rPr>
           <w:b/>
         </w:rPr>
         <w:t>Urządzenia dodatkowe</w:t>
       </w:r>
-      <w:bookmarkEnd w:id="17"/>
+      <w:bookmarkEnd w:id="21"/>
     </w:p>
     <w:p>
       <w:pPr>
@@ -5977,14 +6809,14 @@
           <w:b/>
         </w:rPr>
       </w:pPr>
-      <w:bookmarkStart w:id="18" w:name="_Ref427319621"/>
+      <w:bookmarkStart w:id="22" w:name="_Ref427319621"/>
       <w:r>
         <w:rPr>
           <w:b/>
         </w:rPr>
         <w:t>Oprogramowanie</w:t>
       </w:r>
-      <w:bookmarkEnd w:id="18"/>
+      <w:bookmarkEnd w:id="22"/>
     </w:p>
     <w:p>
       <w:pPr>
@@ -6072,7 +6904,7 @@
           <w:b/>
         </w:rPr>
       </w:pPr>
-      <w:bookmarkStart w:id="19" w:name="_Ref427319634"/>
+      <w:bookmarkStart w:id="23" w:name="_Ref427319634"/>
       <w:r>
         <w:rPr>
           <w:b/>
@@ -6085,7 +6917,7 @@
         </w:rPr>
         <w:t xml:space="preserve"> – WYKAZ ZADAŃ DO REALIZACJI</w:t>
       </w:r>
-      <w:bookmarkEnd w:id="19"/>
+      <w:bookmarkEnd w:id="23"/>
     </w:p>
     <w:p>
       <w:pPr>
@@ -6334,7 +7166,7 @@
                     </pic:cNvPicPr>
                   </pic:nvPicPr>
                   <pic:blipFill>
-                    <a:blip r:embed="rId31" cstate="print"/>
+                    <a:blip r:embed="rId33" cstate="print"/>
                     <a:srcRect/>
                     <a:stretch>
                       <a:fillRect/>
@@ -6514,7 +7346,7 @@
                     </pic:cNvPicPr>
                   </pic:nvPicPr>
                   <pic:blipFill>
-                    <a:blip r:embed="rId32" cstate="print"/>
+                    <a:blip r:embed="rId34" cstate="print"/>
                     <a:srcRect/>
                     <a:stretch>
                       <a:fillRect/>
@@ -6641,7 +7473,7 @@
                     </pic:cNvPicPr>
                   </pic:nvPicPr>
                   <pic:blipFill>
-                    <a:blip r:embed="rId33" cstate="print"/>
+                    <a:blip r:embed="rId35" cstate="print"/>
                     <a:srcRect/>
                     <a:stretch>
                       <a:fillRect/>
@@ -6750,6 +7582,9 @@
         <w:t xml:space="preserve"> </w:t>
       </w:r>
       <w:r>
+        <w:rPr>
+          <w:noProof/>
+        </w:rPr>
         <w:drawing>
           <wp:inline distT="0" distB="0" distL="0" distR="0">
             <wp:extent cx="236042" cy="210265"/>
@@ -6768,7 +7603,7 @@
                     </pic:cNvPicPr>
                   </pic:nvPicPr>
                   <pic:blipFill>
-                    <a:blip r:embed="rId19" cstate="print"/>
+                    <a:blip r:embed="rId21" cstate="print"/>
                     <a:srcRect l="59209" b="54375"/>
                     <a:stretch>
                       <a:fillRect/>
@@ -6985,7 +7820,7 @@
                     </pic:cNvPicPr>
                   </pic:nvPicPr>
                   <pic:blipFill>
-                    <a:blip r:embed="rId34" cstate="print"/>
+                    <a:blip r:embed="rId36" cstate="print"/>
                     <a:srcRect/>
                     <a:stretch>
                       <a:fillRect/>
@@ -7027,7 +7862,7 @@
           <w:sz w:val="20"/>
         </w:rPr>
       </w:pPr>
-      <w:bookmarkStart w:id="20" w:name="_Ref427589656"/>
+      <w:bookmarkStart w:id="24" w:name="_Ref427589656"/>
       <w:r>
         <w:rPr>
           <w:sz w:val="20"/>
@@ -7055,7 +7890,7 @@
         </w:rPr>
         <w:t>Kewina</w:t>
       </w:r>
-      <w:bookmarkEnd w:id="20"/>
+      <w:bookmarkEnd w:id="24"/>
       <w:proofErr w:type="spellEnd"/>
     </w:p>
     <w:p>
@@ -7287,7 +8122,7 @@
                     </pic:cNvPicPr>
                   </pic:nvPicPr>
                   <pic:blipFill>
-                    <a:blip r:embed="rId35" cstate="print"/>
+                    <a:blip r:embed="rId37" cstate="print"/>
                     <a:srcRect/>
                     <a:stretch>
                       <a:fillRect/>
@@ -7400,7 +8235,7 @@
                     </pic:cNvPicPr>
                   </pic:nvPicPr>
                   <pic:blipFill>
-                    <a:blip r:embed="rId36" cstate="print"/>
+                    <a:blip r:embed="rId38" cstate="print"/>
                     <a:srcRect/>
                     <a:stretch>
                       <a:fillRect/>
@@ -7573,7 +8408,7 @@
                     </pic:cNvPicPr>
                   </pic:nvPicPr>
                   <pic:blipFill>
-                    <a:blip r:embed="rId17" cstate="print"/>
+                    <a:blip r:embed="rId39" cstate="print"/>
                     <a:srcRect/>
                     <a:stretch>
                       <a:fillRect/>
@@ -7639,7 +8474,7 @@
                     </pic:cNvPicPr>
                   </pic:nvPicPr>
                   <pic:blipFill>
-                    <a:blip r:embed="rId37" cstate="print"/>
+                    <a:blip r:embed="rId40" cstate="print"/>
                     <a:srcRect/>
                     <a:stretch>
                       <a:fillRect/>
@@ -7877,7 +8712,7 @@
                     </pic:cNvPicPr>
                   </pic:nvPicPr>
                   <pic:blipFill>
-                    <a:blip r:embed="rId30" cstate="print"/>
+                    <a:blip r:embed="rId32" cstate="print"/>
                     <a:srcRect/>
                     <a:stretch>
                       <a:fillRect/>
@@ -7981,7 +8816,7 @@
           <w:b/>
         </w:rPr>
       </w:pPr>
-      <w:bookmarkStart w:id="21" w:name="_Ref427319642"/>
+      <w:bookmarkStart w:id="25" w:name="_Ref427319642"/>
       <w:r>
         <w:rPr>
           <w:b/>
@@ -7994,7 +8829,7 @@
         </w:rPr>
         <w:t>– Przygotowanie symulowanej karty DAQ</w:t>
       </w:r>
-      <w:bookmarkEnd w:id="21"/>
+      <w:bookmarkEnd w:id="25"/>
     </w:p>
     <w:p>
       <w:pPr>
@@ -8026,14 +8861,14 @@
           <w:b/>
         </w:rPr>
       </w:pPr>
-      <w:bookmarkStart w:id="22" w:name="_Ref427319682"/>
+      <w:bookmarkStart w:id="26" w:name="_Ref427319682"/>
       <w:r>
         <w:rPr>
           <w:b/>
         </w:rPr>
         <w:t>RAPORT</w:t>
       </w:r>
-      <w:bookmarkEnd w:id="22"/>
+      <w:bookmarkEnd w:id="26"/>
     </w:p>
     <w:p>
       <w:pPr>
@@ -8079,14 +8914,14 @@
           <w:b/>
         </w:rPr>
       </w:pPr>
-      <w:bookmarkStart w:id="23" w:name="_Ref427319687"/>
+      <w:bookmarkStart w:id="27" w:name="_Ref427319687"/>
       <w:r>
         <w:rPr>
           <w:b/>
         </w:rPr>
         <w:t>PYTANIA</w:t>
       </w:r>
-      <w:bookmarkEnd w:id="23"/>
+      <w:bookmarkEnd w:id="27"/>
     </w:p>
     <w:p>
       <w:pPr>
@@ -8096,18 +8931,35 @@
           <w:numId w:val="26"/>
         </w:numPr>
         <w:spacing w:line="360" w:lineRule="auto"/>
-        <w:rPr>
-          <w:lang w:val="en-GB"/>
-        </w:rPr>
-      </w:pPr>
-      <w:r>
-        <w:t>Opisać ideę programowania</w:t>
-      </w:r>
-      <w:r>
-        <w:rPr>
-          <w:lang w:val="en-GB"/>
-        </w:rPr>
-        <w:t xml:space="preserve"> “dataflow”.</w:t>
+      </w:pPr>
+      <w:r>
+        <w:t xml:space="preserve">Jaki będzie stan operacji: „Stan 1” + „Akcja 1” dla zmiennej typu </w:t>
+      </w:r>
+      <w:proofErr w:type="spellStart"/>
+      <w:r>
+        <w:t>enum</w:t>
+      </w:r>
+      <w:proofErr w:type="spellEnd"/>
+      <w:r>
+        <w:t xml:space="preserve"> na </w:t>
+      </w:r>
+      <w:r>
+        <w:fldChar w:fldCharType="begin"/>
+      </w:r>
+      <w:r>
+        <w:instrText xml:space="preserve"> REF _Ref427666182 \r \h </w:instrText>
+      </w:r>
+      <w:r>
+        <w:fldChar w:fldCharType="separate"/>
+      </w:r>
+      <w:r>
+        <w:t>Rys. 5</w:t>
+      </w:r>
+      <w:r>
+        <w:fldChar w:fldCharType="end"/>
+      </w:r>
+      <w:r>
+        <w:t>?</w:t>
       </w:r>
     </w:p>
     <w:p>
@@ -8119,35 +8971,6 @@
         </w:numPr>
         <w:spacing w:line="360" w:lineRule="auto"/>
       </w:pPr>
-      <w:r>
-        <w:t xml:space="preserve">Jaka jest różnica między działaniem aplikacji podczas uruchamiania Step </w:t>
-      </w:r>
-      <w:proofErr w:type="spellStart"/>
-      <w:r>
-        <w:t>Over</w:t>
-      </w:r>
-      <w:proofErr w:type="spellEnd"/>
-      <w:r>
-        <w:t xml:space="preserve"> a Step </w:t>
-      </w:r>
-      <w:proofErr w:type="spellStart"/>
-      <w:r>
-        <w:t>Into</w:t>
-      </w:r>
-      <w:proofErr w:type="spellEnd"/>
-      <w:r>
-        <w:t>?</w:t>
-      </w:r>
-    </w:p>
-    <w:p>
-      <w:pPr>
-        <w:pStyle w:val="Akapitzlist"/>
-        <w:numPr>
-          <w:ilvl w:val="0"/>
-          <w:numId w:val="26"/>
-        </w:numPr>
-        <w:spacing w:line="360" w:lineRule="auto"/>
-      </w:pPr>
     </w:p>
     <w:p>
       <w:pPr>
@@ -8263,7 +9086,6 @@
         <w:rPr>
           <w:lang w:val="en-GB"/>
         </w:rPr>
-        <w:lastRenderedPageBreak/>
         <w:t>LabVIEW</w:t>
       </w:r>
       <w:proofErr w:type="spellEnd"/>
@@ -8326,6 +9148,7 @@
         <w:jc w:val="both"/>
       </w:pPr>
       <w:r>
+        <w:lastRenderedPageBreak/>
         <w:t>Nota katalogowa LM35</w:t>
       </w:r>
     </w:p>
@@ -8977,785 +9800,30 @@
           <w:sz w:val="28"/>
         </w:rPr>
       </w:pPr>
+      <w:proofErr w:type="spellStart"/>
       <w:r>
         <w:rPr>
           <w:rFonts w:ascii="Arial" w:hAnsi="Arial" w:cs="Arial"/>
           <w:b w:val="0"/>
           <w:sz w:val="28"/>
         </w:rPr>
-        <w:t>Wygląd wejściowych i wyjściowych komponentów pulpitu na diagramie</w:t>
-      </w:r>
-    </w:p>
-    <w:p>
-      <w:pPr>
-        <w:spacing w:line="360" w:lineRule="auto"/>
-        <w:jc w:val="both"/>
-      </w:pPr>
-      <w:r>
-        <w:t xml:space="preserve">Komponenty pulpitu mają swoją reprezentację w oknie diagramu, niezależnie od typu oraz wyglądu na panelu w oknie diagramu może przyjąć jeden z dwóch widoków: widok ikony lub </w:t>
-      </w:r>
-      <w:r>
-        <w:t>widok terminalu</w:t>
-      </w:r>
-      <w:r>
-        <w:t>. Na rysunku przedstawiono obydwa widoki</w:t>
-      </w:r>
-      <w:r>
-        <w:t>:</w:t>
-      </w:r>
-    </w:p>
-    <w:p>
-      <w:pPr>
-        <w:spacing w:line="360" w:lineRule="auto"/>
-        <w:jc w:val="both"/>
-      </w:pPr>
-      <w:r>
-        <w:rPr>
-          <w:noProof/>
-        </w:rPr>
-        <w:drawing>
-          <wp:inline distT="0" distB="0" distL="0" distR="0">
-            <wp:extent cx="2702204" cy="760781"/>
-            <wp:effectExtent l="19050" t="0" r="2896" b="0"/>
-            <wp:docPr id="1" name="Obraz 1" descr="loc_bd_View Terminals as Icons.png"/>
-            <wp:cNvGraphicFramePr/>
-            <a:graphic xmlns:a="http://schemas.openxmlformats.org/drawingml/2006/main">
-              <a:graphicData uri="http://schemas.openxmlformats.org/drawingml/2006/picture">
-                <pic:pic xmlns:pic="http://schemas.openxmlformats.org/drawingml/2006/picture">
-                  <pic:nvPicPr>
-                    <pic:cNvPr id="4" name="Embedded Image" descr="loc_bd_View Terminals as Icons.png"/>
-                    <pic:cNvPicPr>
-                      <a:picLocks noGrp="1" noChangeAspect="1"/>
-                    </pic:cNvPicPr>
-                  </pic:nvPicPr>
-                  <pic:blipFill>
-                    <a:blip r:embed="rId38" cstate="print"/>
-                    <a:stretch>
-                      <a:fillRect/>
-                    </a:stretch>
-                  </pic:blipFill>
-                  <pic:spPr>
-                    <a:xfrm>
-                      <a:off x="0" y="0"/>
-                      <a:ext cx="2706614" cy="762023"/>
-                    </a:xfrm>
-                    <a:prstGeom prst="rect">
-                      <a:avLst/>
-                    </a:prstGeom>
-                  </pic:spPr>
-                </pic:pic>
-              </a:graphicData>
-            </a:graphic>
-          </wp:inline>
-        </w:drawing>
-      </w:r>
-    </w:p>
-    <w:p>
-      <w:pPr>
-        <w:spacing w:line="360" w:lineRule="auto"/>
-        <w:jc w:val="both"/>
-      </w:pPr>
-      <w:r>
-        <w:t>Zmianę widoku pojedynczej ikony można dokonać:</w:t>
-      </w:r>
-    </w:p>
-    <w:p>
-      <w:pPr>
-        <w:spacing w:line="360" w:lineRule="auto"/>
-        <w:jc w:val="both"/>
-      </w:pPr>
-      <w:r>
-        <w:t xml:space="preserve">PPM </w:t>
-      </w:r>
-      <w:r>
-        <w:sym w:font="Wingdings" w:char="F0E0"/>
-      </w:r>
-      <w:r>
-        <w:t xml:space="preserve"> </w:t>
-      </w:r>
-      <w:proofErr w:type="spellStart"/>
-      <w:r>
-        <w:t>View</w:t>
-      </w:r>
-      <w:proofErr w:type="spellEnd"/>
-      <w:r>
-        <w:t xml:space="preserve"> as </w:t>
-      </w:r>
-      <w:proofErr w:type="spellStart"/>
-      <w:r>
-        <w:t>Icon</w:t>
-      </w:r>
-      <w:proofErr w:type="spellEnd"/>
-      <w:r>
-        <w:t xml:space="preserve"> (zaznaczyć lub odznaczyć).</w:t>
-      </w:r>
-    </w:p>
-    <w:p>
-      <w:pPr>
-        <w:spacing w:line="360" w:lineRule="auto"/>
-        <w:jc w:val="both"/>
-      </w:pPr>
-      <w:r>
-        <w:t xml:space="preserve">Jeżeli chcemy zmienić domyślny wygląd terminalu w opcjach </w:t>
-      </w:r>
-      <w:proofErr w:type="spellStart"/>
-      <w:r>
-        <w:t>LabVIEW</w:t>
-      </w:r>
-      <w:proofErr w:type="spellEnd"/>
-      <w:r>
-        <w:t xml:space="preserve"> należy wybrać:</w:t>
-      </w:r>
-    </w:p>
-    <w:p>
-      <w:pPr>
-        <w:spacing w:line="360" w:lineRule="auto"/>
-        <w:jc w:val="both"/>
-        <w:rPr>
-          <w:lang w:val="en-GB"/>
-        </w:rPr>
-      </w:pPr>
-      <w:r>
-        <w:rPr>
-          <w:lang w:val="en-GB"/>
-        </w:rPr>
-        <w:t xml:space="preserve">Tools </w:t>
-      </w:r>
-      <w:r>
-        <w:sym w:font="Wingdings" w:char="F0E0"/>
-      </w:r>
-      <w:r>
-        <w:rPr>
-          <w:lang w:val="en-GB"/>
-        </w:rPr>
-        <w:t xml:space="preserve"> Options… </w:t>
-      </w:r>
-      <w:r>
-        <w:sym w:font="Wingdings" w:char="F0E0"/>
-      </w:r>
-      <w:r>
-        <w:rPr>
-          <w:lang w:val="en-GB"/>
-        </w:rPr>
-        <w:t xml:space="preserve"> Block Diagram</w:t>
-      </w:r>
-    </w:p>
-    <w:p>
-      <w:pPr>
-        <w:spacing w:line="360" w:lineRule="auto"/>
-        <w:jc w:val="both"/>
-        <w:rPr>
-          <w:lang w:val="en-GB"/>
-        </w:rPr>
-      </w:pPr>
-      <w:r>
-        <w:rPr>
-          <w:lang w:val="en-GB"/>
-        </w:rPr>
-        <w:t>(</w:t>
-      </w:r>
-      <w:proofErr w:type="spellStart"/>
-      <w:r>
-        <w:rPr>
-          <w:lang w:val="en-GB"/>
-        </w:rPr>
-        <w:t>zaznaczyć</w:t>
-      </w:r>
-      <w:proofErr w:type="spellEnd"/>
-      <w:r>
-        <w:rPr>
-          <w:lang w:val="en-GB"/>
-        </w:rPr>
-        <w:t xml:space="preserve"> </w:t>
-      </w:r>
-      <w:proofErr w:type="spellStart"/>
-      <w:r>
-        <w:rPr>
-          <w:lang w:val="en-GB"/>
-        </w:rPr>
-        <w:t>lub</w:t>
-      </w:r>
-      <w:proofErr w:type="spellEnd"/>
-      <w:r>
-        <w:rPr>
-          <w:lang w:val="en-GB"/>
-        </w:rPr>
-        <w:t xml:space="preserve"> </w:t>
-      </w:r>
-      <w:proofErr w:type="spellStart"/>
-      <w:r>
-        <w:rPr>
-          <w:lang w:val="en-GB"/>
-        </w:rPr>
-        <w:t>odznaczyć</w:t>
-      </w:r>
-      <w:proofErr w:type="spellEnd"/>
-      <w:r>
-        <w:rPr>
-          <w:lang w:val="en-GB"/>
-        </w:rPr>
-        <w:t xml:space="preserve"> </w:t>
-      </w:r>
-      <w:proofErr w:type="spellStart"/>
-      <w:r>
-        <w:rPr>
-          <w:lang w:val="en-GB"/>
-        </w:rPr>
-        <w:t>opcję</w:t>
-      </w:r>
-      <w:proofErr w:type="spellEnd"/>
-      <w:r>
-        <w:rPr>
-          <w:lang w:val="en-GB"/>
-        </w:rPr>
-        <w:t xml:space="preserve"> „</w:t>
-      </w:r>
-      <w:r>
-        <w:rPr>
-          <w:b/>
-          <w:lang w:val="en-GB"/>
-        </w:rPr>
-        <w:t xml:space="preserve">Place </w:t>
-      </w:r>
-      <w:r>
-        <w:rPr>
-          <w:b/>
-          <w:lang w:val="en-GB"/>
-        </w:rPr>
-        <w:t>f</w:t>
-      </w:r>
-      <w:r>
-        <w:rPr>
-          <w:b/>
-          <w:lang w:val="en-GB"/>
-        </w:rPr>
-        <w:t xml:space="preserve">ront </w:t>
-      </w:r>
-      <w:r>
-        <w:rPr>
-          <w:b/>
-          <w:lang w:val="en-GB"/>
-        </w:rPr>
-        <w:t>p</w:t>
-      </w:r>
-      <w:r>
-        <w:rPr>
-          <w:b/>
-          <w:lang w:val="en-GB"/>
-        </w:rPr>
-        <w:t xml:space="preserve">anel </w:t>
-      </w:r>
-      <w:r>
-        <w:rPr>
-          <w:b/>
-          <w:lang w:val="en-GB"/>
-        </w:rPr>
-        <w:t>t</w:t>
-      </w:r>
-      <w:r>
-        <w:rPr>
-          <w:b/>
-          <w:lang w:val="en-GB"/>
-        </w:rPr>
-        <w:t xml:space="preserve">erminals as </w:t>
-      </w:r>
-      <w:r>
-        <w:rPr>
-          <w:b/>
-          <w:lang w:val="en-GB"/>
-        </w:rPr>
-        <w:t>ic</w:t>
-      </w:r>
-      <w:r>
-        <w:rPr>
-          <w:b/>
-          <w:lang w:val="en-GB"/>
-        </w:rPr>
-        <w:t>ons</w:t>
-      </w:r>
-      <w:r>
-        <w:rPr>
-          <w:lang w:val="en-GB"/>
-        </w:rPr>
-        <w:t>”)</w:t>
-      </w:r>
-    </w:p>
-    <w:p>
-      <w:pPr>
-        <w:spacing w:line="360" w:lineRule="auto"/>
-        <w:jc w:val="both"/>
-        <w:rPr>
-          <w:lang w:val="en-GB"/>
-        </w:rPr>
-      </w:pPr>
-      <w:r>
-        <w:rPr>
-          <w:noProof/>
-        </w:rPr>
-        <w:drawing>
-          <wp:inline distT="0" distB="0" distL="0" distR="0">
-            <wp:extent cx="5138166" cy="2174057"/>
-            <wp:effectExtent l="19050" t="0" r="5334" b="0"/>
-            <wp:docPr id="2" name="Obraz 4"/>
-            <wp:cNvGraphicFramePr>
-              <a:graphicFrameLocks xmlns:a="http://schemas.openxmlformats.org/drawingml/2006/main" noChangeAspect="1"/>
-            </wp:cNvGraphicFramePr>
-            <a:graphic xmlns:a="http://schemas.openxmlformats.org/drawingml/2006/main">
-              <a:graphicData uri="http://schemas.openxmlformats.org/drawingml/2006/picture">
-                <pic:pic xmlns:pic="http://schemas.openxmlformats.org/drawingml/2006/picture">
-                  <pic:nvPicPr>
-                    <pic:cNvPr id="0" name="Picture 4"/>
-                    <pic:cNvPicPr>
-                      <a:picLocks noChangeAspect="1" noChangeArrowheads="1"/>
-                    </pic:cNvPicPr>
-                  </pic:nvPicPr>
-                  <pic:blipFill>
-                    <a:blip r:embed="rId39" cstate="print"/>
-                    <a:srcRect/>
-                    <a:stretch>
-                      <a:fillRect/>
-                    </a:stretch>
-                  </pic:blipFill>
-                  <pic:spPr bwMode="auto">
-                    <a:xfrm>
-                      <a:off x="0" y="0"/>
-                      <a:ext cx="5137951" cy="2173966"/>
-                    </a:xfrm>
-                    <a:prstGeom prst="rect">
-                      <a:avLst/>
-                    </a:prstGeom>
-                    <a:noFill/>
-                    <a:ln w="9525">
-                      <a:noFill/>
-                      <a:miter lim="800000"/>
-                      <a:headEnd/>
-                      <a:tailEnd/>
-                    </a:ln>
-                  </pic:spPr>
-                </pic:pic>
-              </a:graphicData>
-            </a:graphic>
-          </wp:inline>
-        </w:drawing>
-      </w:r>
-    </w:p>
-    <w:p>
-      <w:pPr>
-        <w:pStyle w:val="Nagwek2"/>
+        <w:t>Linkowanie</w:t>
+      </w:r>
+      <w:proofErr w:type="spellEnd"/>
+      <w:r>
         <w:rPr>
           <w:rFonts w:ascii="Arial" w:hAnsi="Arial" w:cs="Arial"/>
           <w:b w:val="0"/>
           <w:sz w:val="28"/>
         </w:rPr>
-      </w:pPr>
-      <w:r>
-        <w:rPr>
-          <w:rFonts w:ascii="Arial" w:hAnsi="Arial" w:cs="Arial"/>
-          <w:b w:val="0"/>
-          <w:sz w:val="28"/>
-        </w:rPr>
-        <w:t>Zapisywanie plików wykonywalnych w postaci plików graficznych (</w:t>
-      </w:r>
-      <w:proofErr w:type="spellStart"/>
-      <w:r>
-        <w:rPr>
-          <w:rFonts w:ascii="Arial" w:hAnsi="Arial" w:cs="Arial"/>
-          <w:b w:val="0"/>
-          <w:sz w:val="28"/>
-        </w:rPr>
-        <w:t>snippet</w:t>
-      </w:r>
-      <w:proofErr w:type="spellEnd"/>
-      <w:r>
-        <w:rPr>
-          <w:rFonts w:ascii="Arial" w:hAnsi="Arial" w:cs="Arial"/>
-          <w:b w:val="0"/>
-          <w:sz w:val="28"/>
-        </w:rPr>
-        <w:t>)</w:t>
-      </w:r>
-    </w:p>
-    <w:p>
-      <w:pPr>
-        <w:autoSpaceDE w:val="0"/>
-        <w:autoSpaceDN w:val="0"/>
-        <w:adjustRightInd w:val="0"/>
-        <w:rPr>
-          <w:rFonts w:ascii="CourierNewPSMT-Bold" w:hAnsi="CourierNewPSMT-Bold" w:cs="CourierNewPSMT-Bold"/>
-          <w:b/>
-          <w:bCs/>
-          <w:color w:val="000040"/>
-          <w:sz w:val="16"/>
-          <w:szCs w:val="16"/>
-        </w:rPr>
-      </w:pPr>
-    </w:p>
-    <w:p>
-      <w:pPr>
-        <w:spacing w:line="360" w:lineRule="auto"/>
-        <w:jc w:val="both"/>
-      </w:pPr>
-      <w:r>
-        <w:t xml:space="preserve">W </w:t>
-      </w:r>
-      <w:proofErr w:type="spellStart"/>
-      <w:r>
-        <w:t>LabWIEV</w:t>
-      </w:r>
-      <w:proofErr w:type="spellEnd"/>
-      <w:r>
-        <w:t xml:space="preserve"> istnieje możliwość tworzenia plików wykonywalnych</w:t>
-      </w:r>
-      <w:r>
-        <w:t xml:space="preserve"> ukrytych pod postacią pliku graficznego o rozszerzeniu PNG. Plik taki w swojej strukturze zawiera zrzut ekranu „</w:t>
-      </w:r>
-      <w:proofErr w:type="spellStart"/>
-      <w:r>
-        <w:t>printscreen</w:t>
-      </w:r>
-      <w:proofErr w:type="spellEnd"/>
-      <w:r>
-        <w:t xml:space="preserve">” fragmentu kodu z diagramu oraz kod wykonywalny w postaci </w:t>
-      </w:r>
-      <w:proofErr w:type="spellStart"/>
-      <w:r>
-        <w:t>subVI</w:t>
-      </w:r>
-      <w:proofErr w:type="spellEnd"/>
-      <w:r>
-        <w:t>. Próba podwójnego kliknięcia spowoduje uruchomienie domyślnego programu graficznego i wyświetlenie zawartości części graficznej pliku.</w:t>
-      </w:r>
-      <w:r>
-        <w:t xml:space="preserve"> Umieszczenie pliku na stronie internetowej także skutkować będzie wyświetleniem części graficznej (patrz link niżej).</w:t>
-      </w:r>
-      <w:r>
-        <w:t xml:space="preserve"> Uruchomienie tego typu pliku polega na przeciągnięciu go do okna diagramu metodą Drag &amp; Drop.</w:t>
-      </w:r>
-    </w:p>
-    <w:p>
-      <w:pPr>
-        <w:spacing w:line="360" w:lineRule="auto"/>
-      </w:pPr>
-    </w:p>
-    <w:p>
-      <w:pPr>
-        <w:spacing w:line="360" w:lineRule="auto"/>
-      </w:pPr>
-      <w:r>
-        <w:lastRenderedPageBreak/>
-        <w:t>Przygotowanie graficznego pliku wykonywalnego:</w:t>
-      </w:r>
-    </w:p>
-    <w:p>
-      <w:pPr>
-        <w:spacing w:line="360" w:lineRule="auto"/>
-      </w:pPr>
-      <w:r>
-        <w:t xml:space="preserve">- zaznaczyć </w:t>
-      </w:r>
-      <w:r>
-        <w:t xml:space="preserve">interesujący </w:t>
-      </w:r>
-      <w:r>
-        <w:t>fragment kodu,</w:t>
-      </w:r>
-    </w:p>
-    <w:p>
-      <w:pPr>
-        <w:spacing w:line="360" w:lineRule="auto"/>
-      </w:pPr>
-      <w:r>
-        <w:t xml:space="preserve">- Edit </w:t>
-      </w:r>
-      <w:r>
-        <w:sym w:font="Wingdings" w:char="F0E0"/>
-      </w:r>
-      <w:r>
-        <w:t xml:space="preserve"> </w:t>
-      </w:r>
-      <w:proofErr w:type="spellStart"/>
-      <w:r>
-        <w:t>Create</w:t>
-      </w:r>
-      <w:proofErr w:type="spellEnd"/>
-      <w:r>
-        <w:t xml:space="preserve"> </w:t>
-      </w:r>
-      <w:proofErr w:type="spellStart"/>
-      <w:r>
-        <w:t>snippet</w:t>
-      </w:r>
-      <w:proofErr w:type="spellEnd"/>
-      <w:r>
-        <w:t xml:space="preserve"> </w:t>
-      </w:r>
-      <w:proofErr w:type="spellStart"/>
-      <w:r>
-        <w:t>from</w:t>
-      </w:r>
-      <w:proofErr w:type="spellEnd"/>
-      <w:r>
-        <w:t xml:space="preserve"> </w:t>
-      </w:r>
-      <w:proofErr w:type="spellStart"/>
-      <w:r>
-        <w:t>selection</w:t>
-      </w:r>
-      <w:proofErr w:type="spellEnd"/>
-      <w:r>
-        <w:t xml:space="preserve"> </w:t>
-      </w:r>
-      <w:r>
-        <w:sym w:font="Wingdings" w:char="F0E0"/>
-      </w:r>
-      <w:r>
-        <w:t xml:space="preserve"> zapisać plik z rozszerzeniem </w:t>
-      </w:r>
-      <w:proofErr w:type="spellStart"/>
-      <w:r>
-        <w:t>png</w:t>
-      </w:r>
-      <w:proofErr w:type="spellEnd"/>
-      <w:r>
-        <w:t>.</w:t>
-      </w:r>
-    </w:p>
-    <w:p>
-      <w:pPr>
-        <w:spacing w:line="360" w:lineRule="auto"/>
-      </w:pPr>
-    </w:p>
-    <w:p>
-      <w:pPr>
-        <w:spacing w:line="360" w:lineRule="auto"/>
-        <w:jc w:val="both"/>
-      </w:pPr>
-      <w:r>
-        <w:t xml:space="preserve">Zaletą tego typu rozwiązania w porównaniu do klasycznych </w:t>
-      </w:r>
-      <w:proofErr w:type="spellStart"/>
-      <w:r>
-        <w:t>printscreenów</w:t>
-      </w:r>
-      <w:proofErr w:type="spellEnd"/>
-      <w:r>
-        <w:t xml:space="preserve"> jest fakt, że </w:t>
-      </w:r>
-      <w:r>
-        <w:t xml:space="preserve">w przypadku pętli warunkowych cały kod (z wszystkimi warunkami) zostanie zapisany w części uruchamialnej. Klasyczny </w:t>
-      </w:r>
-      <w:proofErr w:type="spellStart"/>
-      <w:r>
-        <w:t>printscreen</w:t>
-      </w:r>
-      <w:proofErr w:type="spellEnd"/>
-      <w:r>
-        <w:t xml:space="preserve"> wymaga wykonania zrzutu dla każdego warunku </w:t>
-      </w:r>
-      <w:proofErr w:type="spellStart"/>
-      <w:r>
-        <w:t>Case</w:t>
-      </w:r>
-      <w:proofErr w:type="spellEnd"/>
-      <w:r>
-        <w:t xml:space="preserve"> osobno.</w:t>
-      </w:r>
-    </w:p>
-    <w:p>
-      <w:pPr>
-        <w:spacing w:line="360" w:lineRule="auto"/>
-      </w:pPr>
-    </w:p>
-    <w:p>
-      <w:pPr>
-        <w:spacing w:line="360" w:lineRule="auto"/>
-      </w:pPr>
-      <w:r>
-        <w:t xml:space="preserve">Dodatkowe informacje oraz przykładowe </w:t>
-      </w:r>
-      <w:proofErr w:type="spellStart"/>
-      <w:r>
-        <w:t>snippety</w:t>
-      </w:r>
-      <w:proofErr w:type="spellEnd"/>
-      <w:r>
-        <w:t>:</w:t>
-      </w:r>
-    </w:p>
-    <w:p>
-      <w:pPr>
-        <w:spacing w:line="360" w:lineRule="auto"/>
-      </w:pPr>
-      <w:r>
-        <w:t>http://www.ni.com/tutorial/9330/en/</w:t>
-      </w:r>
-    </w:p>
-    <w:p>
-      <w:pPr>
-        <w:spacing w:line="360" w:lineRule="auto"/>
-      </w:pPr>
-    </w:p>
-    <w:p>
-      <w:pPr>
-        <w:pStyle w:val="Nagwek2"/>
-        <w:rPr>
-          <w:rFonts w:ascii="Arial" w:hAnsi="Arial" w:cs="Arial"/>
-          <w:b w:val="0"/>
-          <w:sz w:val="28"/>
-        </w:rPr>
-      </w:pPr>
-      <w:r>
-        <w:rPr>
-          <w:rFonts w:ascii="Arial" w:hAnsi="Arial" w:cs="Arial"/>
-          <w:b w:val="0"/>
-          <w:sz w:val="28"/>
-        </w:rPr>
-        <w:t>Manager zakładek z podglądem kodu</w:t>
-      </w:r>
-    </w:p>
-    <w:p>
-      <w:pPr>
-        <w:spacing w:line="360" w:lineRule="auto"/>
-        <w:jc w:val="both"/>
-      </w:pPr>
-      <w:r>
-        <w:t>Podstawowa wersja managera zakładek nie posiada okna podglądu kodu, w celu doinstalowania odpowiedniego dodatku należy wykonać następujące kroki:</w:t>
-      </w:r>
-    </w:p>
-    <w:p>
-      <w:pPr>
-        <w:spacing w:line="360" w:lineRule="auto"/>
-        <w:jc w:val="both"/>
-        <w:rPr>
-          <w:lang w:val="en-GB"/>
-        </w:rPr>
-      </w:pPr>
-      <w:r>
-        <w:rPr>
-          <w:lang w:val="en-GB"/>
-        </w:rPr>
-        <w:t xml:space="preserve">- </w:t>
-      </w:r>
-      <w:r>
-        <w:t>uruchomić</w:t>
-      </w:r>
-      <w:r>
-        <w:rPr>
-          <w:lang w:val="en-GB"/>
-        </w:rPr>
-        <w:t xml:space="preserve"> </w:t>
-      </w:r>
-      <w:proofErr w:type="spellStart"/>
-      <w:r>
-        <w:rPr>
-          <w:lang w:val="en-GB"/>
-        </w:rPr>
-        <w:t>LabVIEW</w:t>
-      </w:r>
-      <w:proofErr w:type="spellEnd"/>
-      <w:r>
-        <w:rPr>
-          <w:lang w:val="en-GB"/>
-        </w:rPr>
-        <w:t xml:space="preserve"> Tools Network (VI Package Manager)</w:t>
-      </w:r>
-      <w:r>
-        <w:rPr>
-          <w:lang w:val="en-GB"/>
-        </w:rPr>
-        <w:t>,</w:t>
-      </w:r>
-    </w:p>
-    <w:p>
-      <w:pPr>
-        <w:spacing w:line="360" w:lineRule="auto"/>
-        <w:jc w:val="both"/>
-      </w:pPr>
-      <w:r>
-        <w:t xml:space="preserve">- przejść do okna JKI </w:t>
-      </w:r>
-      <w:proofErr w:type="spellStart"/>
-      <w:r>
-        <w:t>Package</w:t>
-      </w:r>
-      <w:proofErr w:type="spellEnd"/>
-      <w:r>
-        <w:t xml:space="preserve"> Manager</w:t>
-      </w:r>
-    </w:p>
-    <w:p>
-      <w:pPr>
-        <w:spacing w:line="360" w:lineRule="auto"/>
-        <w:jc w:val="both"/>
-        <w:rPr>
-          <w:lang w:val="en-GB"/>
-        </w:rPr>
-      </w:pPr>
-      <w:r>
-        <w:rPr>
-          <w:lang w:val="en-GB"/>
-        </w:rPr>
-        <w:t xml:space="preserve">- </w:t>
-      </w:r>
-      <w:r>
-        <w:t>wyszukać paczkę</w:t>
-      </w:r>
-      <w:r>
-        <w:rPr>
-          <w:lang w:val="en-GB"/>
-        </w:rPr>
-        <w:t>: NI Bookmark Manager with Block Diagram Preview</w:t>
-      </w:r>
-    </w:p>
-    <w:p>
-      <w:pPr>
-        <w:spacing w:line="360" w:lineRule="auto"/>
-        <w:jc w:val="both"/>
-        <w:rPr>
-          <w:lang w:val="en-GB"/>
-        </w:rPr>
-      </w:pPr>
-      <w:r>
-        <w:rPr>
-          <w:lang w:val="en-GB"/>
-        </w:rPr>
-        <w:t xml:space="preserve">- </w:t>
-      </w:r>
-      <w:r>
-        <w:t>zainstalować</w:t>
-      </w:r>
-    </w:p>
-    <w:p>
-      <w:pPr>
-        <w:spacing w:line="360" w:lineRule="auto"/>
-        <w:jc w:val="both"/>
-      </w:pPr>
-      <w:r>
-        <w:t xml:space="preserve">- uruchomić </w:t>
-      </w:r>
-      <w:proofErr w:type="spellStart"/>
-      <w:r>
-        <w:t>LabVIEW</w:t>
-      </w:r>
-      <w:proofErr w:type="spellEnd"/>
-    </w:p>
-    <w:p>
-      <w:pPr>
-        <w:spacing w:line="360" w:lineRule="auto"/>
-        <w:jc w:val="both"/>
-      </w:pPr>
-      <w:r>
-        <w:t>- uruchomić managera zakładek</w:t>
-      </w:r>
-    </w:p>
-    <w:p>
-      <w:pPr>
-        <w:spacing w:line="360" w:lineRule="auto"/>
-        <w:jc w:val="both"/>
-      </w:pPr>
-      <w:r>
-        <w:t>- wybrać nowo zainstalowanego managera z podglądem jako domyślnego*</w:t>
-      </w:r>
+        <w:t xml:space="preserve"> tuneli wejściowych z wyjściowymi</w:t>
+      </w:r>
+    </w:p>
+    <w:p>
+      <w:pPr>
+        <w:spacing w:line="360" w:lineRule="auto"/>
+        <w:jc w:val="both"/>
+      </w:pPr>
     </w:p>
     <w:sectPr>
       <w:type w:val="continuous"/>
@@ -9859,7 +9927,7 @@
         <w:rStyle w:val="Numerstrony"/>
         <w:noProof/>
       </w:rPr>
-      <w:t>10</w:t>
+      <w:t>6</w:t>
     </w:r>
     <w:r>
       <w:rPr>
@@ -9920,21 +9988,7 @@
       <w:rPr>
         <w:i/>
       </w:rPr>
-      <w:t>Podstawy obsługi środowiska, tworzenia i </w:t>
-    </w:r>
-    <w:proofErr w:type="spellStart"/>
-    <w:r>
-      <w:rPr>
-        <w:i/>
-      </w:rPr>
-      <w:t>debuggowania</w:t>
-    </w:r>
-    <w:proofErr w:type="spellEnd"/>
-    <w:r>
-      <w:rPr>
-        <w:i/>
-      </w:rPr>
-      <w:t xml:space="preserve"> programów i podprogramów</w:t>
+      <w:t>Podstawy obsługi środowiska – praca w projekcie</w:t>
     </w:r>
   </w:p>
 </w:ftr>
@@ -10052,7 +10106,7 @@
               <v:shape id="_x0000_i1027" type="#_x0000_t75" style="width:17.3pt;height:27.05pt" o:ole="">
                 <v:imagedata r:id="rId1" o:title=""/>
               </v:shape>
-              <o:OLEObject Type="Embed" ProgID="CorelDRAW.Graphic.11" ShapeID="_x0000_i1027" DrawAspect="Content" ObjectID="_1501337112" r:id="rId2"/>
+              <o:OLEObject Type="Embed" ProgID="CorelDRAW.Graphic.11" ShapeID="_x0000_i1027" DrawAspect="Content" ObjectID="_1501409043" r:id="rId2"/>
             </w:object>
           </w:r>
         </w:p>
@@ -14110,6 +14164,7 @@
   <w:style w:type="character" w:default="1" w:styleId="Domylnaczcionkaakapitu">
     <w:name w:val="Default Paragraph Font"/>
     <w:uiPriority w:val="1"/>
+    <w:semiHidden/>
     <w:unhideWhenUsed/>
   </w:style>
   <w:style w:type="table" w:default="1" w:styleId="Standardowy">
@@ -14597,7 +14652,7 @@
 </file>
 
 <file path=customXml/itemProps1.xml><?xml version="1.0" encoding="utf-8"?>
-<ds:datastoreItem xmlns:ds="http://schemas.openxmlformats.org/officeDocument/2006/customXml" ds:itemID="{E172F97B-A2F9-4373-AEF8-844DEC6DC178}">
+<ds:datastoreItem xmlns:ds="http://schemas.openxmlformats.org/officeDocument/2006/customXml" ds:itemID="{E77A948A-6ADF-4624-B416-F3F9109CC4FE}">
   <ds:schemaRefs>
     <ds:schemaRef ds:uri="http://schemas.openxmlformats.org/officeDocument/2006/bibliography"/>
   </ds:schemaRefs>

</xml_diff>

<commit_message>
Uzupełniono częściowo instrukcję 4. Przygotowano pliki demonstracyjne dla ćwiczeń 3 i 4
</commit_message>
<xml_diff>
--- a/Cw3 projekt/PiWDP3 Podstawy obslugi - projekt.docx
+++ b/Cw3 projekt/PiWDP3 Podstawy obslugi - projekt.docx
@@ -4542,7 +4542,7 @@
                 <v:shape id="_x0000_i1025" type="#_x0000_t75" style="width:114.6pt;height:59.9pt" o:ole="">
                   <v:imagedata r:id="rId21" o:title=""/>
                 </v:shape>
-                <o:OLEObject Type="Embed" ProgID="PBrush" ShapeID="_x0000_i1025" DrawAspect="Content" ObjectID="_1504301952" r:id="rId22"/>
+                <o:OLEObject Type="Embed" ProgID="PBrush" ShapeID="_x0000_i1025" DrawAspect="Content" ObjectID="_1504549910" r:id="rId22"/>
               </w:object>
             </w:r>
           </w:p>
@@ -4568,7 +4568,7 @@
                 <v:shape id="_x0000_i1026" type="#_x0000_t75" style="width:161.3pt;height:26.5pt" o:ole="">
                   <v:imagedata r:id="rId23" o:title="" croptop="33249f"/>
                 </v:shape>
-                <o:OLEObject Type="Embed" ProgID="PBrush" ShapeID="_x0000_i1026" DrawAspect="Content" ObjectID="_1504301953" r:id="rId24"/>
+                <o:OLEObject Type="Embed" ProgID="PBrush" ShapeID="_x0000_i1026" DrawAspect="Content" ObjectID="_1504549911" r:id="rId24"/>
               </w:object>
             </w:r>
           </w:p>
@@ -4594,7 +4594,7 @@
                 <v:shape id="_x0000_i1027" type="#_x0000_t75" style="width:142.85pt;height:25.9pt" o:ole="">
                   <v:imagedata r:id="rId23" o:title="" cropbottom="34255f" cropright="7832f"/>
                 </v:shape>
-                <o:OLEObject Type="Embed" ProgID="PBrush" ShapeID="_x0000_i1027" DrawAspect="Content" ObjectID="_1504301954" r:id="rId25"/>
+                <o:OLEObject Type="Embed" ProgID="PBrush" ShapeID="_x0000_i1027" DrawAspect="Content" ObjectID="_1504549912" r:id="rId25"/>
               </w:object>
             </w:r>
           </w:p>
@@ -5127,6 +5127,44 @@
       </w:pPr>
       <w:r>
         <w:t>- dodać nowy wirtualny katalog „</w:t>
+      </w:r>
+      <w:proofErr w:type="spellStart"/>
+      <w:r>
+        <w:rPr>
+          <w:i/>
+        </w:rPr>
+        <w:t>subVI</w:t>
+      </w:r>
+      <w:proofErr w:type="spellEnd"/>
+      <w:r>
+        <w:t>”,</w:t>
+      </w:r>
+    </w:p>
+    <w:p>
+      <w:pPr>
+        <w:spacing w:line="360" w:lineRule="auto"/>
+        <w:ind w:left="360"/>
+        <w:jc w:val="both"/>
+      </w:pPr>
+      <w:r>
+        <w:t xml:space="preserve">- umieścić </w:t>
+      </w:r>
+      <w:r>
+        <w:t>pliki z biblioteki</w:t>
+      </w:r>
+      <w:r>
+        <w:t xml:space="preserve"> „</w:t>
+      </w:r>
+      <w:proofErr w:type="spellStart"/>
+      <w:r>
+        <w:rPr>
+          <w:i/>
+        </w:rPr>
+        <w:t>SubVI_Virtual.llb</w:t>
+      </w:r>
+      <w:proofErr w:type="spellEnd"/>
+      <w:r>
+        <w:t>” w wirtualnym katalogu „</w:t>
       </w:r>
       <w:proofErr w:type="spellStart"/>
       <w:r>
@@ -6875,7 +6913,7 @@
         <w:rStyle w:val="Numerstrony"/>
         <w:noProof/>
       </w:rPr>
-      <w:t>9</w:t>
+      <w:t>7</w:t>
     </w:r>
     <w:r>
       <w:rPr>
@@ -7054,7 +7092,7 @@
               <v:shape id="_x0000_i1028" type="#_x0000_t75" style="width:17.3pt;height:27.05pt" o:ole="">
                 <v:imagedata r:id="rId1" o:title=""/>
               </v:shape>
-              <o:OLEObject Type="Embed" ProgID="CorelDRAW.Graphic.11" ShapeID="_x0000_i1028" DrawAspect="Content" ObjectID="_1504301955" r:id="rId2"/>
+              <o:OLEObject Type="Embed" ProgID="CorelDRAW.Graphic.11" ShapeID="_x0000_i1028" DrawAspect="Content" ObjectID="_1504549913" r:id="rId2"/>
             </w:object>
           </w:r>
         </w:p>
@@ -11717,7 +11755,7 @@
 </file>
 
 <file path=customXml/itemProps1.xml><?xml version="1.0" encoding="utf-8"?>
-<ds:datastoreItem xmlns:ds="http://schemas.openxmlformats.org/officeDocument/2006/customXml" ds:itemID="{BE00C04E-07E6-463E-881F-96F5622D7DBD}">
+<ds:datastoreItem xmlns:ds="http://schemas.openxmlformats.org/officeDocument/2006/customXml" ds:itemID="{3211771C-031D-4F73-83B9-F69D7482BCE3}">
   <ds:schemaRefs>
     <ds:schemaRef ds:uri="http://schemas.openxmlformats.org/officeDocument/2006/bibliography"/>
   </ds:schemaRefs>

</xml_diff>